<commit_message>
Terminar estado del arte
</commit_message>
<xml_diff>
--- a/machine_learning/Regression/bitcoin_price_forecast/Tesina.docx
+++ b/machine_learning/Regression/bitcoin_price_forecast/Tesina.docx
@@ -208,6 +208,8 @@
           <w:sz w:val="24"/>
         </w:rPr>
       </w:pPr>
+      <w:bookmarkStart w:id="0" w:name="_GoBack"/>
+      <w:bookmarkEnd w:id="0"/>
     </w:p>
     <w:p>
       <w:pPr>
@@ -1143,552 +1145,2147 @@
     <w:p>
       <w:pPr>
         <w:jc w:val="both"/>
-      </w:pPr>
-      <w:r>
-        <w:t>En este capítulo se describen</w:t>
-      </w:r>
-      <w:r>
+        <w:rPr>
+          <w:sz w:val="24"/>
+        </w:rPr>
+      </w:pPr>
+      <w:r>
+        <w:rPr>
+          <w:sz w:val="24"/>
+        </w:rPr>
+        <w:t>En este capítulo se describen conceptos relevantes en el área</w:t>
+      </w:r>
+      <w:r>
+        <w:rPr>
+          <w:sz w:val="24"/>
+        </w:rPr>
+        <w:t>. Posteriormente</w:t>
+      </w:r>
+      <w:r>
+        <w:rPr>
+          <w:sz w:val="24"/>
+        </w:rPr>
         <w:t xml:space="preserve"> </w:t>
       </w:r>
       <w:r>
-        <w:t xml:space="preserve">conceptos relevantes en el área </w:t>
-      </w:r>
-      <w:proofErr w:type="spellStart"/>
-      <w:r>
+        <w:rPr>
+          <w:sz w:val="24"/>
+        </w:rPr>
+        <w:t xml:space="preserve">se hace mención a </w:t>
+      </w:r>
+      <w:r>
+        <w:rPr>
+          <w:sz w:val="24"/>
+        </w:rPr>
+        <w:t xml:space="preserve">los modelos ARIMA y LSTM, que se han implementado para hacer </w:t>
+      </w:r>
+      <w:r>
+        <w:rPr>
+          <w:sz w:val="24"/>
+        </w:rPr>
+        <w:t>pronósticos</w:t>
+      </w:r>
+      <w:r>
+        <w:rPr>
+          <w:sz w:val="24"/>
+        </w:rPr>
+        <w:t xml:space="preserve"> del precio de las </w:t>
+      </w:r>
+      <w:proofErr w:type="spellStart"/>
+      <w:r>
+        <w:rPr>
+          <w:sz w:val="24"/>
+        </w:rPr>
+        <w:t>criptomonedas</w:t>
+      </w:r>
+      <w:proofErr w:type="spellEnd"/>
+      <w:r>
+        <w:rPr>
+          <w:sz w:val="24"/>
+        </w:rPr>
+        <w:t>, así como los resultados que obtuvieron. Analizar estos trabajos permite encontrar un área de oportuni</w:t>
+      </w:r>
+      <w:r>
+        <w:rPr>
+          <w:sz w:val="24"/>
+        </w:rPr>
+        <w:t>dad a la cual se puede contribuir</w:t>
+      </w:r>
+      <w:r>
+        <w:rPr>
+          <w:sz w:val="24"/>
+        </w:rPr>
+        <w:t>.</w:t>
+      </w:r>
+    </w:p>
+    <w:p>
+      <w:pPr>
+        <w:jc w:val="both"/>
+      </w:pPr>
+    </w:p>
+    <w:p>
+      <w:pPr>
+        <w:jc w:val="both"/>
+        <w:rPr>
+          <w:b/>
+          <w:sz w:val="28"/>
+        </w:rPr>
+      </w:pPr>
+      <w:r>
+        <w:rPr>
+          <w:b/>
+          <w:sz w:val="28"/>
+        </w:rPr>
+        <w:t xml:space="preserve">2.1 Contexto del </w:t>
+      </w:r>
+      <w:r>
+        <w:rPr>
+          <w:b/>
+          <w:sz w:val="28"/>
+        </w:rPr>
+        <w:t>á</w:t>
+      </w:r>
+      <w:r>
+        <w:rPr>
+          <w:b/>
+          <w:sz w:val="28"/>
+        </w:rPr>
+        <w:t>rea</w:t>
+      </w:r>
+    </w:p>
+    <w:p>
+      <w:pPr>
+        <w:jc w:val="both"/>
+        <w:rPr>
+          <w:b/>
+          <w:sz w:val="28"/>
+        </w:rPr>
+      </w:pPr>
+      <w:r>
+        <w:rPr>
+          <w:b/>
+          <w:sz w:val="28"/>
+        </w:rPr>
+        <w:t xml:space="preserve">2.1.1 Series </w:t>
+      </w:r>
+      <w:r>
+        <w:rPr>
+          <w:b/>
+          <w:sz w:val="28"/>
+        </w:rPr>
+        <w:t>de tiempo</w:t>
+      </w:r>
+    </w:p>
+    <w:p>
+      <w:pPr>
+        <w:jc w:val="both"/>
+        <w:rPr>
+          <w:b/>
+          <w:sz w:val="28"/>
+        </w:rPr>
+      </w:pPr>
+      <w:r>
+        <w:rPr>
+          <w:b/>
+          <w:sz w:val="28"/>
+        </w:rPr>
+        <w:t>2.1.1</w:t>
+      </w:r>
+      <w:r>
+        <w:rPr>
+          <w:b/>
+          <w:sz w:val="28"/>
+        </w:rPr>
+        <w:t>.1</w:t>
+      </w:r>
+      <w:r>
+        <w:rPr>
+          <w:b/>
+          <w:sz w:val="28"/>
+        </w:rPr>
+        <w:t xml:space="preserve"> </w:t>
+      </w:r>
+      <w:r>
+        <w:rPr>
+          <w:b/>
+          <w:sz w:val="28"/>
+        </w:rPr>
+        <w:t>Definición</w:t>
+      </w:r>
+    </w:p>
+    <w:p>
+      <w:pPr>
+        <w:jc w:val="both"/>
+        <w:rPr>
+          <w:sz w:val="24"/>
+        </w:rPr>
+      </w:pPr>
+      <w:r>
+        <w:rPr>
+          <w:sz w:val="24"/>
+        </w:rPr>
+        <w:t>Una serie de tiempo es un conjunto secuencial de datos medidos típicamente en tiempos sucesivos. Las medidas que se toman durante cierto periodo se organizan en orden cronológico</w:t>
+      </w:r>
+      <w:r>
+        <w:rPr>
+          <w:sz w:val="24"/>
+        </w:rPr>
+        <w:t xml:space="preserve"> [5]</w:t>
+      </w:r>
+      <w:r>
+        <w:rPr>
+          <w:sz w:val="24"/>
+        </w:rPr>
+        <w:t>.</w:t>
+      </w:r>
+      <w:r>
+        <w:rPr>
+          <w:sz w:val="24"/>
+        </w:rPr>
+        <w:t xml:space="preserve"> Se define matemáticamente una serie de tiempo como</w:t>
+      </w:r>
+      <w:r>
+        <w:rPr>
+          <w:sz w:val="24"/>
+        </w:rPr>
+        <w:t>:</w:t>
+      </w:r>
+    </w:p>
+    <w:p>
+      <w:pPr>
+        <w:ind w:left="1416" w:firstLine="708"/>
+        <w:jc w:val="both"/>
+        <w:rPr>
+          <w:sz w:val="24"/>
+        </w:rPr>
+      </w:pPr>
+      <w:r>
+        <w:rPr>
+          <w:sz w:val="24"/>
+        </w:rPr>
+        <w:t xml:space="preserve"> {</w:t>
+      </w:r>
+      <w:r>
+        <w:rPr>
+          <w:sz w:val="24"/>
+        </w:rPr>
+        <w:t>X1, X</w:t>
+      </w:r>
+      <w:r>
+        <w:rPr>
+          <w:sz w:val="24"/>
+        </w:rPr>
+        <w:t xml:space="preserve">2,… </w:t>
+      </w:r>
+      <w:proofErr w:type="gramStart"/>
+      <w:r>
+        <w:rPr>
+          <w:sz w:val="24"/>
+        </w:rPr>
+        <w:t>X</w:t>
+      </w:r>
+      <w:r>
+        <w:rPr>
+          <w:sz w:val="24"/>
+        </w:rPr>
+        <w:t>(</w:t>
+      </w:r>
+      <w:proofErr w:type="gramEnd"/>
+      <w:r>
+        <w:rPr>
+          <w:sz w:val="24"/>
+        </w:rPr>
+        <w:t>t)}</w:t>
+      </w:r>
+      <w:r>
+        <w:rPr>
+          <w:sz w:val="24"/>
+        </w:rPr>
+        <w:t>, t = 1, 2, 3</w:t>
+      </w:r>
+      <w:r>
+        <w:rPr>
+          <w:sz w:val="24"/>
+        </w:rPr>
+        <w:t>,…</w:t>
+      </w:r>
+    </w:p>
+    <w:p>
+      <w:pPr>
+        <w:ind w:left="1416" w:firstLine="708"/>
+        <w:jc w:val="both"/>
+        <w:rPr>
+          <w:sz w:val="24"/>
+        </w:rPr>
+      </w:pPr>
+      <w:proofErr w:type="gramStart"/>
+      <w:r>
+        <w:rPr>
+          <w:sz w:val="24"/>
+        </w:rPr>
+        <w:t>t</w:t>
+      </w:r>
+      <w:proofErr w:type="gramEnd"/>
+      <w:r>
+        <w:rPr>
+          <w:sz w:val="24"/>
+        </w:rPr>
+        <w:t>:</w:t>
+      </w:r>
+      <w:r>
+        <w:rPr>
+          <w:sz w:val="24"/>
+        </w:rPr>
+        <w:t xml:space="preserve"> R</w:t>
+      </w:r>
+      <w:r>
+        <w:rPr>
+          <w:sz w:val="24"/>
+        </w:rPr>
+        <w:t>epresenta el tiempo transcurrido</w:t>
+      </w:r>
+    </w:p>
+    <w:p>
+      <w:pPr>
+        <w:ind w:left="1416" w:firstLine="708"/>
+        <w:jc w:val="both"/>
+        <w:rPr>
+          <w:sz w:val="24"/>
+        </w:rPr>
+      </w:pPr>
+      <w:proofErr w:type="gramStart"/>
+      <w:r>
+        <w:rPr>
+          <w:sz w:val="24"/>
+        </w:rPr>
+        <w:t>X(</w:t>
+      </w:r>
+      <w:proofErr w:type="gramEnd"/>
+      <w:r>
+        <w:rPr>
+          <w:sz w:val="24"/>
+        </w:rPr>
+        <w:t>t): Es el valor del dato medido durante un tiempo en específico.</w:t>
+      </w:r>
+    </w:p>
+    <w:p>
+      <w:pPr>
+        <w:jc w:val="both"/>
+        <w:rPr>
+          <w:sz w:val="24"/>
+        </w:rPr>
+      </w:pPr>
+      <w:r>
+        <w:rPr>
+          <w:sz w:val="24"/>
+        </w:rPr>
+        <w:t xml:space="preserve">Las series de tiempo se denominan </w:t>
+      </w:r>
+      <w:proofErr w:type="spellStart"/>
+      <w:r>
+        <w:rPr>
+          <w:sz w:val="24"/>
+        </w:rPr>
+        <w:t>univariantes</w:t>
+      </w:r>
+      <w:proofErr w:type="spellEnd"/>
+      <w:r>
+        <w:rPr>
+          <w:sz w:val="24"/>
+        </w:rPr>
+        <w:t xml:space="preserve"> si los registros que </w:t>
+      </w:r>
+      <w:r>
+        <w:rPr>
+          <w:sz w:val="24"/>
+        </w:rPr>
+        <w:t xml:space="preserve">se </w:t>
+      </w:r>
+      <w:r>
+        <w:rPr>
+          <w:sz w:val="24"/>
+        </w:rPr>
+        <w:t>tienen a lo largo del tiempo son de una sola variable, pero si los registros son de más de una variable</w:t>
+      </w:r>
+      <w:r>
+        <w:rPr>
+          <w:sz w:val="24"/>
+        </w:rPr>
+        <w:t xml:space="preserve"> entonces </w:t>
+      </w:r>
+      <w:r>
+        <w:rPr>
+          <w:sz w:val="24"/>
+        </w:rPr>
+        <w:t>se dice que</w:t>
+      </w:r>
+      <w:r>
+        <w:rPr>
+          <w:sz w:val="24"/>
+        </w:rPr>
+        <w:t xml:space="preserve"> es </w:t>
+      </w:r>
+      <w:proofErr w:type="spellStart"/>
+      <w:r>
+        <w:rPr>
+          <w:sz w:val="24"/>
+        </w:rPr>
+        <w:t>multivariante</w:t>
+      </w:r>
+      <w:proofErr w:type="spellEnd"/>
+      <w:r>
+        <w:rPr>
+          <w:sz w:val="24"/>
+        </w:rPr>
+        <w:t>. [</w:t>
+      </w:r>
+      <w:r>
+        <w:rPr>
+          <w:sz w:val="24"/>
+        </w:rPr>
+        <w:t xml:space="preserve">5, </w:t>
+      </w:r>
+      <w:r>
+        <w:rPr>
+          <w:sz w:val="24"/>
+        </w:rPr>
+        <w:t>6]</w:t>
+      </w:r>
+      <w:r>
+        <w:rPr>
+          <w:sz w:val="24"/>
+        </w:rPr>
+        <w:t xml:space="preserve"> </w:t>
+      </w:r>
+      <w:r>
+        <w:rPr>
+          <w:sz w:val="24"/>
+        </w:rPr>
+        <w:t xml:space="preserve">Un ejemplo de serie de tiempo </w:t>
+      </w:r>
+      <w:proofErr w:type="spellStart"/>
+      <w:r>
+        <w:rPr>
+          <w:sz w:val="24"/>
+        </w:rPr>
+        <w:t>univariante</w:t>
+      </w:r>
+      <w:proofErr w:type="spellEnd"/>
+      <w:r>
+        <w:rPr>
+          <w:sz w:val="24"/>
+        </w:rPr>
+        <w:t xml:space="preserve"> es e</w:t>
+      </w:r>
+      <w:r>
+        <w:rPr>
+          <w:sz w:val="24"/>
+        </w:rPr>
+        <w:t xml:space="preserve">l medir la temperatura de alguna máquina de forma periódica cada minuto, por otro lado si se midiera tanto la temperatura como la vibración y las revoluciones, se estaría hablando de una serie de tiempo </w:t>
+      </w:r>
+      <w:proofErr w:type="spellStart"/>
+      <w:r>
+        <w:rPr>
+          <w:sz w:val="24"/>
+        </w:rPr>
+        <w:t>multivariante</w:t>
+      </w:r>
+      <w:proofErr w:type="spellEnd"/>
+      <w:r>
+        <w:rPr>
+          <w:sz w:val="24"/>
+        </w:rPr>
+        <w:t>.</w:t>
+      </w:r>
+    </w:p>
+    <w:p>
+      <w:pPr>
+        <w:jc w:val="both"/>
+        <w:rPr>
+          <w:b/>
+          <w:sz w:val="28"/>
+        </w:rPr>
+      </w:pPr>
+      <w:r>
+        <w:rPr>
+          <w:b/>
+          <w:sz w:val="28"/>
+        </w:rPr>
+        <w:t>2.1.1</w:t>
+      </w:r>
+      <w:r>
+        <w:rPr>
+          <w:b/>
+          <w:sz w:val="28"/>
+        </w:rPr>
+        <w:t>.2</w:t>
+      </w:r>
+      <w:r>
+        <w:rPr>
+          <w:b/>
+          <w:sz w:val="28"/>
+        </w:rPr>
+        <w:t xml:space="preserve"> </w:t>
+      </w:r>
+      <w:r>
+        <w:rPr>
+          <w:b/>
+          <w:sz w:val="28"/>
+        </w:rPr>
+        <w:t>Visualización</w:t>
+      </w:r>
+    </w:p>
+    <w:p>
+      <w:pPr>
+        <w:jc w:val="both"/>
+        <w:rPr>
+          <w:sz w:val="24"/>
+        </w:rPr>
+      </w:pPr>
+      <w:r>
+        <w:rPr>
+          <w:sz w:val="24"/>
+        </w:rPr>
+        <w:t>Para visualizar lo</w:t>
+      </w:r>
+      <w:r>
+        <w:rPr>
+          <w:sz w:val="24"/>
+        </w:rPr>
+        <w:t xml:space="preserve">s datos de una serie de tiempo, </w:t>
+      </w:r>
+      <w:r>
+        <w:rPr>
+          <w:sz w:val="24"/>
+        </w:rPr>
+        <w:t>generalm</w:t>
+      </w:r>
+      <w:r>
+        <w:rPr>
+          <w:sz w:val="24"/>
+        </w:rPr>
+        <w:t>ente éstos se grafican trazando las observaciones con respecto al tiempo. Esto permite tener una primer aproximación y entendimiento sobre el cómo se comporta la variable a lo largo del tiempo</w:t>
+      </w:r>
+      <w:r>
+        <w:rPr>
+          <w:sz w:val="24"/>
+        </w:rPr>
+        <w:t xml:space="preserve"> [5]</w:t>
+      </w:r>
+      <w:r>
+        <w:rPr>
+          <w:sz w:val="24"/>
+        </w:rPr>
+        <w:t>.</w:t>
+      </w:r>
+    </w:p>
+    <w:p>
+      <w:pPr>
+        <w:jc w:val="both"/>
         <w:rPr>
           <w:highlight w:val="yellow"/>
         </w:rPr>
-        <w:t>maybe</w:t>
-      </w:r>
-      <w:proofErr w:type="spellEnd"/>
-      <w:r>
+      </w:pPr>
+    </w:p>
+    <w:p>
+      <w:pPr>
+        <w:jc w:val="both"/>
+      </w:pPr>
+      <w:r>
+        <w:rPr>
+          <w:sz w:val="24"/>
+        </w:rPr>
+        <w:lastRenderedPageBreak/>
+        <w:t xml:space="preserve">La figura 2.1 muestra la visualización de una serie de tiempo, donde se aprecian los precios de </w:t>
+      </w:r>
+      <w:proofErr w:type="spellStart"/>
+      <w:r>
+        <w:rPr>
+          <w:sz w:val="24"/>
+        </w:rPr>
+        <w:t>Bitcoin</w:t>
+      </w:r>
+      <w:proofErr w:type="spellEnd"/>
+      <w:r>
+        <w:rPr>
+          <w:sz w:val="24"/>
+        </w:rPr>
+        <w:t xml:space="preserve"> (en dólares) desde Enero del 2015 hasta Septiembre del 2018. El eje x representa el tiempo, y el eje y el precio de la </w:t>
+      </w:r>
+      <w:proofErr w:type="spellStart"/>
+      <w:r>
+        <w:rPr>
+          <w:sz w:val="24"/>
+        </w:rPr>
+        <w:t>criptomoneda</w:t>
+      </w:r>
+      <w:proofErr w:type="spellEnd"/>
+      <w:r>
+        <w:rPr>
+          <w:sz w:val="24"/>
+        </w:rPr>
+        <w:t>.</w:t>
+      </w:r>
+    </w:p>
+    <w:p>
+      <w:pPr>
+        <w:jc w:val="both"/>
         <w:rPr>
           <w:highlight w:val="yellow"/>
         </w:rPr>
-        <w:t xml:space="preserve"> tales como o no </w:t>
-      </w:r>
-      <w:r>
-        <w:rPr>
-          <w:highlight w:val="yellow"/>
-        </w:rPr>
-        <w:t>sé</w:t>
-      </w:r>
-      <w:r>
-        <w:t xml:space="preserve">. Posteriormente se mencionan los modelos ARIMA y LSTM, que se han implementado para hacer </w:t>
-      </w:r>
-      <w:r>
-        <w:t>pronósticos</w:t>
-      </w:r>
-      <w:r>
-        <w:t xml:space="preserve"> del precio de las </w:t>
-      </w:r>
-      <w:proofErr w:type="spellStart"/>
-      <w:r>
+      </w:pPr>
+      <w:r>
+        <w:rPr>
+          <w:noProof/>
+          <w:lang w:eastAsia="es-MX"/>
+        </w:rPr>
+        <w:drawing>
+          <wp:inline distT="0" distB="0" distL="0" distR="0" wp14:anchorId="67BA644B" wp14:editId="74A69198">
+            <wp:extent cx="4945712" cy="2781193"/>
+            <wp:effectExtent l="0" t="0" r="7620" b="635"/>
+            <wp:docPr id="2" name="0 Imagen"/>
+            <wp:cNvGraphicFramePr>
+              <a:graphicFrameLocks xmlns:a="http://schemas.openxmlformats.org/drawingml/2006/main" noChangeAspect="1"/>
+            </wp:cNvGraphicFramePr>
+            <a:graphic xmlns:a="http://schemas.openxmlformats.org/drawingml/2006/main">
+              <a:graphicData uri="http://schemas.openxmlformats.org/drawingml/2006/picture">
+                <pic:pic xmlns:pic="http://schemas.openxmlformats.org/drawingml/2006/picture">
+                  <pic:nvPicPr>
+                    <pic:cNvPr id="0" name="2.1.PNG"/>
+                    <pic:cNvPicPr/>
+                  </pic:nvPicPr>
+                  <pic:blipFill>
+                    <a:blip r:embed="rId7">
+                      <a:extLst>
+                        <a:ext uri="{28A0092B-C50C-407E-A947-70E740481C1C}">
+                          <a14:useLocalDpi xmlns:a14="http://schemas.microsoft.com/office/drawing/2010/main" val="0"/>
+                        </a:ext>
+                      </a:extLst>
+                    </a:blip>
+                    <a:stretch>
+                      <a:fillRect/>
+                    </a:stretch>
+                  </pic:blipFill>
+                  <pic:spPr>
+                    <a:xfrm>
+                      <a:off x="0" y="0"/>
+                      <a:ext cx="4944587" cy="2780560"/>
+                    </a:xfrm>
+                    <a:prstGeom prst="rect">
+                      <a:avLst/>
+                    </a:prstGeom>
+                  </pic:spPr>
+                </pic:pic>
+              </a:graphicData>
+            </a:graphic>
+          </wp:inline>
+        </w:drawing>
+      </w:r>
+    </w:p>
+    <w:p>
+      <w:pPr>
+        <w:jc w:val="both"/>
+      </w:pPr>
+      <w:r>
+        <w:t xml:space="preserve">Figura 2.1 Visualización de precios históricos de </w:t>
+      </w:r>
+      <w:proofErr w:type="spellStart"/>
+      <w:r>
+        <w:t>Bitcoin</w:t>
+      </w:r>
+      <w:proofErr w:type="spellEnd"/>
+      <w:r>
+        <w:t xml:space="preserve"> [11].</w:t>
+      </w:r>
+    </w:p>
+    <w:p>
+      <w:pPr>
+        <w:jc w:val="both"/>
+        <w:rPr>
+          <w:b/>
+          <w:sz w:val="28"/>
+        </w:rPr>
+      </w:pPr>
+      <w:r>
+        <w:rPr>
+          <w:b/>
+          <w:sz w:val="28"/>
+        </w:rPr>
+        <w:t>2.1.1</w:t>
+      </w:r>
+      <w:r>
+        <w:rPr>
+          <w:b/>
+          <w:sz w:val="28"/>
+        </w:rPr>
+        <w:t>.3</w:t>
+      </w:r>
+      <w:r>
+        <w:rPr>
+          <w:b/>
+          <w:sz w:val="28"/>
+        </w:rPr>
+        <w:t xml:space="preserve"> </w:t>
+      </w:r>
+      <w:r>
+        <w:rPr>
+          <w:b/>
+          <w:sz w:val="28"/>
+        </w:rPr>
+        <w:t xml:space="preserve">Análisis y Pronóstico de series </w:t>
+      </w:r>
+      <w:r>
+        <w:rPr>
+          <w:b/>
+          <w:sz w:val="28"/>
+        </w:rPr>
+        <w:t>de tiempo</w:t>
+      </w:r>
+    </w:p>
+    <w:p>
+      <w:pPr>
+        <w:jc w:val="both"/>
+        <w:rPr>
+          <w:sz w:val="24"/>
+        </w:rPr>
+      </w:pPr>
+      <w:r>
+        <w:rPr>
+          <w:sz w:val="24"/>
+        </w:rPr>
+        <w:t>El pronóstico de series de tiempo consiste en r</w:t>
+      </w:r>
+      <w:r>
+        <w:rPr>
+          <w:sz w:val="24"/>
+        </w:rPr>
+        <w:t>ecolectar datos históricos de alguna</w:t>
+      </w:r>
+      <w:r>
+        <w:rPr>
+          <w:sz w:val="24"/>
+        </w:rPr>
+        <w:t xml:space="preserve"> variable de interés para</w:t>
+      </w:r>
+      <w:r>
+        <w:rPr>
+          <w:sz w:val="24"/>
+        </w:rPr>
+        <w:t xml:space="preserve"> posteriormente ser analizados y </w:t>
+      </w:r>
+      <w:r>
+        <w:rPr>
+          <w:sz w:val="24"/>
+        </w:rPr>
+        <w:t>desarrollar un modelo que comprenda las relaciones que existen en</w:t>
+      </w:r>
+      <w:r>
+        <w:rPr>
+          <w:sz w:val="24"/>
+        </w:rPr>
+        <w:t xml:space="preserve"> los datos </w:t>
+      </w:r>
+      <w:r>
+        <w:rPr>
+          <w:sz w:val="24"/>
+        </w:rPr>
+        <w:t>y que posiblemente no sean notorias.</w:t>
+      </w:r>
+      <w:r>
+        <w:rPr>
+          <w:sz w:val="24"/>
+        </w:rPr>
+        <w:t xml:space="preserve"> </w:t>
+      </w:r>
+      <w:r>
+        <w:rPr>
+          <w:sz w:val="24"/>
+        </w:rPr>
+        <w:t xml:space="preserve">El modelo después es utilizado para hacer pronósticos del comportamiento que se espera que </w:t>
+      </w:r>
+      <w:r>
+        <w:rPr>
+          <w:sz w:val="24"/>
+        </w:rPr>
+        <w:t xml:space="preserve">tenga la variable recolectada </w:t>
+      </w:r>
+      <w:r>
+        <w:rPr>
+          <w:sz w:val="24"/>
+        </w:rPr>
+        <w:t>[7, 8]</w:t>
+      </w:r>
+      <w:r>
+        <w:rPr>
+          <w:sz w:val="24"/>
+        </w:rPr>
+        <w:t>.</w:t>
+      </w:r>
+    </w:p>
+    <w:p>
+      <w:pPr>
+        <w:jc w:val="both"/>
+        <w:rPr>
+          <w:b/>
+          <w:sz w:val="28"/>
+        </w:rPr>
+      </w:pPr>
+      <w:r>
+        <w:rPr>
+          <w:b/>
+          <w:sz w:val="28"/>
+        </w:rPr>
+        <w:t>2.</w:t>
+      </w:r>
+      <w:r>
+        <w:rPr>
+          <w:b/>
+          <w:sz w:val="28"/>
+        </w:rPr>
+        <w:t>2</w:t>
+      </w:r>
+      <w:r>
+        <w:rPr>
+          <w:b/>
+          <w:sz w:val="28"/>
+        </w:rPr>
+        <w:t xml:space="preserve"> </w:t>
+      </w:r>
+      <w:r>
+        <w:rPr>
+          <w:b/>
+          <w:sz w:val="28"/>
+        </w:rPr>
+        <w:t>Trabajos Relevantes</w:t>
+      </w:r>
+    </w:p>
+    <w:p>
+      <w:pPr>
+        <w:jc w:val="both"/>
+        <w:rPr>
+          <w:b/>
+          <w:sz w:val="28"/>
+        </w:rPr>
+      </w:pPr>
+      <w:r>
+        <w:rPr>
+          <w:b/>
+          <w:sz w:val="28"/>
+        </w:rPr>
+        <w:t>2.</w:t>
+      </w:r>
+      <w:r>
+        <w:rPr>
+          <w:b/>
+          <w:sz w:val="28"/>
+        </w:rPr>
+        <w:t>2.1 ARIMA</w:t>
+      </w:r>
+    </w:p>
+    <w:p>
+      <w:pPr>
+        <w:jc w:val="both"/>
+        <w:rPr>
+          <w:b/>
+          <w:sz w:val="28"/>
+        </w:rPr>
+      </w:pPr>
+      <w:r>
+        <w:rPr>
+          <w:b/>
+          <w:sz w:val="28"/>
+        </w:rPr>
+        <w:t>2.2.1.1 Descripción del modelo</w:t>
+      </w:r>
+    </w:p>
+    <w:p>
+      <w:pPr>
+        <w:jc w:val="both"/>
+        <w:rPr>
+          <w:sz w:val="24"/>
+        </w:rPr>
+      </w:pPr>
+      <w:r>
+        <w:rPr>
+          <w:sz w:val="24"/>
+        </w:rPr>
+        <w:t>De todos los métodos que existen actualmente para hacer pronósticos de series de tiempo, el modelo autorregresivo integrado de promedio móvil (ARIMA) es uno de los más utilizados</w:t>
+      </w:r>
+      <w:r>
+        <w:rPr>
+          <w:sz w:val="24"/>
+        </w:rPr>
+        <w:t>. Este modelo tiene una característica relativamente sencilla a grandes rasgos, y que a su vez representa una deficiencia: ARIMA asume que los valores futuros y los valores históricos se relacionan linealmente, cuando la realidad es que la mayoría de los datos de series temporales presentan una relación no lineal [9]</w:t>
+      </w:r>
+      <w:r>
+        <w:rPr>
+          <w:sz w:val="24"/>
+        </w:rPr>
+        <w:t>.</w:t>
+      </w:r>
+    </w:p>
+    <w:p>
+      <w:pPr>
+        <w:jc w:val="both"/>
+        <w:rPr>
+          <w:b/>
+          <w:sz w:val="28"/>
+        </w:rPr>
+      </w:pPr>
+      <w:r>
+        <w:rPr>
+          <w:b/>
+          <w:sz w:val="28"/>
+        </w:rPr>
+        <w:lastRenderedPageBreak/>
+        <w:t xml:space="preserve">2.2.1.2 Pronósticos del precio de </w:t>
+      </w:r>
+      <w:proofErr w:type="spellStart"/>
+      <w:r>
+        <w:rPr>
+          <w:b/>
+          <w:sz w:val="28"/>
+        </w:rPr>
+        <w:t>Bitcoin</w:t>
+      </w:r>
+      <w:proofErr w:type="spellEnd"/>
+    </w:p>
+    <w:p>
+      <w:pPr>
+        <w:jc w:val="both"/>
+        <w:rPr>
+          <w:sz w:val="24"/>
+        </w:rPr>
+      </w:pPr>
+      <w:r>
+        <w:rPr>
+          <w:sz w:val="24"/>
+        </w:rPr>
+        <w:t>El modelo ARIMA es una elección muy popular para realizar</w:t>
+      </w:r>
+      <w:r>
+        <w:rPr>
+          <w:sz w:val="24"/>
+        </w:rPr>
+        <w:t xml:space="preserve"> pronósticos de </w:t>
+      </w:r>
+      <w:proofErr w:type="spellStart"/>
+      <w:r>
+        <w:rPr>
+          <w:sz w:val="24"/>
+        </w:rPr>
+        <w:t>criptomoneda</w:t>
+      </w:r>
+      <w:proofErr w:type="spellEnd"/>
+      <w:r>
+        <w:rPr>
+          <w:sz w:val="24"/>
+        </w:rPr>
+        <w:t>, especialmente a corto plazo</w:t>
+      </w:r>
+      <w:r>
+        <w:rPr>
+          <w:sz w:val="24"/>
+        </w:rPr>
+        <w:t xml:space="preserve">. Como se describe en </w:t>
+      </w:r>
+      <w:r>
+        <w:rPr>
+          <w:sz w:val="24"/>
+        </w:rPr>
+        <w:t>[10]</w:t>
+      </w:r>
+      <w:r>
+        <w:rPr>
+          <w:sz w:val="24"/>
+        </w:rPr>
+        <w:t>,  se implementó</w:t>
+      </w:r>
+      <w:r>
+        <w:rPr>
+          <w:sz w:val="24"/>
+        </w:rPr>
+        <w:t xml:space="preserve"> este modelo utilizando los datos históric</w:t>
+      </w:r>
+      <w:r>
+        <w:rPr>
+          <w:sz w:val="24"/>
+        </w:rPr>
+        <w:t xml:space="preserve">os de </w:t>
+      </w:r>
+      <w:proofErr w:type="spellStart"/>
+      <w:r>
+        <w:rPr>
+          <w:sz w:val="24"/>
+        </w:rPr>
+        <w:t>Bitcoin</w:t>
+      </w:r>
+      <w:proofErr w:type="spellEnd"/>
+      <w:r>
+        <w:rPr>
+          <w:sz w:val="24"/>
+        </w:rPr>
+        <w:t xml:space="preserve"> de</w:t>
+      </w:r>
+      <w:r>
+        <w:rPr>
+          <w:sz w:val="24"/>
+        </w:rPr>
+        <w:t>sde Mayo del 2016, hasta finales</w:t>
+      </w:r>
+      <w:r>
+        <w:rPr>
+          <w:sz w:val="24"/>
+        </w:rPr>
+        <w:t xml:space="preserve"> de </w:t>
+      </w:r>
+      <w:r>
+        <w:rPr>
+          <w:sz w:val="24"/>
+        </w:rPr>
+        <w:t>Marzo</w:t>
+      </w:r>
+      <w:r>
+        <w:rPr>
+          <w:sz w:val="24"/>
+        </w:rPr>
+        <w:t xml:space="preserve"> del 2018</w:t>
+      </w:r>
+      <w:r>
+        <w:rPr>
+          <w:sz w:val="24"/>
+        </w:rPr>
+        <w:t xml:space="preserve">. </w:t>
+      </w:r>
+      <w:r>
+        <w:rPr>
+          <w:sz w:val="24"/>
+        </w:rPr>
+        <w:t xml:space="preserve">Los datos obtenidos contenían información sobre el precio de apertura </w:t>
+      </w:r>
+      <w:r>
+        <w:rPr>
+          <w:sz w:val="24"/>
+        </w:rPr>
+        <w:t xml:space="preserve">y </w:t>
+      </w:r>
+      <w:r>
+        <w:rPr>
+          <w:sz w:val="24"/>
+        </w:rPr>
+        <w:t>cierre, el alto y bajo de cada día</w:t>
+      </w:r>
+      <w:r>
+        <w:rPr>
+          <w:sz w:val="24"/>
+        </w:rPr>
+        <w:t>, entre otros</w:t>
+      </w:r>
+      <w:r>
+        <w:rPr>
+          <w:sz w:val="24"/>
+        </w:rPr>
+        <w:t xml:space="preserve"> [10]</w:t>
+      </w:r>
+      <w:r>
+        <w:rPr>
+          <w:sz w:val="24"/>
+        </w:rPr>
+        <w:t xml:space="preserve">. Para </w:t>
+      </w:r>
+      <w:proofErr w:type="spellStart"/>
+      <w:r>
+        <w:rPr>
+          <w:sz w:val="24"/>
+        </w:rPr>
+        <w:t>preprocesar</w:t>
+      </w:r>
+      <w:proofErr w:type="spellEnd"/>
+      <w:r>
+        <w:rPr>
+          <w:sz w:val="24"/>
+        </w:rPr>
+        <w:t xml:space="preserve"> los datos, se removieron todas las columnas a excepción del precio de cierre,</w:t>
+      </w:r>
+      <w:r>
+        <w:rPr>
+          <w:sz w:val="24"/>
+        </w:rPr>
+        <w:t xml:space="preserve"> y se utilizó e</w:t>
+      </w:r>
+      <w:r>
+        <w:rPr>
+          <w:sz w:val="24"/>
+        </w:rPr>
+        <w:t xml:space="preserve">ste </w:t>
+      </w:r>
+      <w:r>
+        <w:rPr>
+          <w:sz w:val="24"/>
+        </w:rPr>
+        <w:t xml:space="preserve">dato </w:t>
+      </w:r>
+      <w:r>
+        <w:rPr>
+          <w:sz w:val="24"/>
+        </w:rPr>
+        <w:t xml:space="preserve">porque es el que genera más interés para los </w:t>
+      </w:r>
+      <w:r>
+        <w:rPr>
+          <w:sz w:val="24"/>
+        </w:rPr>
+        <w:t>inversionistas</w:t>
+      </w:r>
+      <w:r>
+        <w:rPr>
+          <w:sz w:val="24"/>
+        </w:rPr>
+        <w:t xml:space="preserve"> [11].</w:t>
+      </w:r>
+    </w:p>
+    <w:p>
+      <w:pPr>
+        <w:jc w:val="both"/>
+        <w:rPr>
+          <w:sz w:val="24"/>
+        </w:rPr>
+      </w:pPr>
+      <w:r>
+        <w:rPr>
+          <w:sz w:val="24"/>
+        </w:rPr>
+        <w:t>Para implementar el modelo ARIMA, se necesitan definir 3 valores (p,</w:t>
+      </w:r>
+      <w:r>
+        <w:rPr>
+          <w:sz w:val="24"/>
+        </w:rPr>
+        <w:t xml:space="preserve"> </w:t>
+      </w:r>
+      <w:r>
+        <w:rPr>
+          <w:sz w:val="24"/>
+        </w:rPr>
+        <w:t>d,</w:t>
+      </w:r>
+      <w:r>
+        <w:rPr>
+          <w:sz w:val="24"/>
+        </w:rPr>
+        <w:t xml:space="preserve"> </w:t>
+      </w:r>
+      <w:r>
+        <w:rPr>
+          <w:sz w:val="24"/>
+        </w:rPr>
+        <w:t>q) utilizados para la construcción del mismo, y ya que seleccionar los valores que encajan mejor en el modelo no es una tarea sencilla, el desarrollo se realizó en el lenguaje de programación R, que cuenta con una función que encuentra los valores óptimos de forma automática</w:t>
+      </w:r>
+      <w:r>
+        <w:rPr>
+          <w:sz w:val="24"/>
+        </w:rPr>
+        <w:t xml:space="preserve"> [10]</w:t>
+      </w:r>
+      <w:r>
+        <w:rPr>
+          <w:sz w:val="24"/>
+        </w:rPr>
+        <w:t xml:space="preserve">. </w:t>
+      </w:r>
+    </w:p>
+    <w:p>
+      <w:pPr>
+        <w:jc w:val="both"/>
+        <w:rPr>
+          <w:sz w:val="24"/>
+        </w:rPr>
+      </w:pPr>
+      <w:r>
+        <w:rPr>
+          <w:sz w:val="24"/>
+        </w:rPr>
+        <w:t>Las pruebas se realizaron pronosticando los precios de cierre desde el 13 de Diciembre del 2017, hasta el 27 de Marzo del 2018, y posteriormente evaluando los precios arrojados por el modelo contra los precios reales de las mismas fechas utilizando la raíz del error cuadrático medio (RECM). La evaluación resultó en un error de 593.80</w:t>
+      </w:r>
+      <w:r>
+        <w:rPr>
+          <w:sz w:val="24"/>
+        </w:rPr>
+        <w:t xml:space="preserve"> [10]</w:t>
+      </w:r>
+      <w:r>
+        <w:rPr>
+          <w:sz w:val="24"/>
+        </w:rPr>
+        <w:t>.</w:t>
+      </w:r>
+    </w:p>
+    <w:p>
+      <w:pPr>
+        <w:jc w:val="both"/>
+        <w:rPr>
+          <w:b/>
+          <w:sz w:val="28"/>
+        </w:rPr>
+      </w:pPr>
+      <w:r>
+        <w:rPr>
+          <w:b/>
+          <w:sz w:val="28"/>
+        </w:rPr>
+        <w:t>2.</w:t>
+      </w:r>
+      <w:r>
+        <w:rPr>
+          <w:b/>
+          <w:sz w:val="28"/>
+        </w:rPr>
+        <w:t>2.2 LSTM</w:t>
+      </w:r>
+    </w:p>
+    <w:p>
+      <w:pPr>
+        <w:jc w:val="both"/>
+        <w:rPr>
+          <w:b/>
+          <w:sz w:val="28"/>
+        </w:rPr>
+      </w:pPr>
+      <w:r>
+        <w:rPr>
+          <w:b/>
+          <w:sz w:val="28"/>
+        </w:rPr>
+        <w:t>2.2.2</w:t>
+      </w:r>
+      <w:r>
+        <w:rPr>
+          <w:b/>
+          <w:sz w:val="28"/>
+        </w:rPr>
+        <w:t>.1</w:t>
+      </w:r>
+      <w:r>
+        <w:rPr>
+          <w:b/>
+          <w:sz w:val="28"/>
+        </w:rPr>
+        <w:t xml:space="preserve"> Descripción del modelo</w:t>
+      </w:r>
+    </w:p>
+    <w:p>
+      <w:pPr>
+        <w:jc w:val="both"/>
+        <w:rPr>
+          <w:sz w:val="24"/>
+        </w:rPr>
+      </w:pPr>
+      <w:r>
+        <w:rPr>
+          <w:sz w:val="24"/>
+        </w:rPr>
+        <w:t>Las Long Short-</w:t>
+      </w:r>
+      <w:proofErr w:type="spellStart"/>
+      <w:r>
+        <w:rPr>
+          <w:sz w:val="24"/>
+        </w:rPr>
+        <w:t>Term</w:t>
+      </w:r>
+      <w:proofErr w:type="spellEnd"/>
+      <w:r>
+        <w:rPr>
+          <w:sz w:val="24"/>
+        </w:rPr>
+        <w:t xml:space="preserve"> </w:t>
+      </w:r>
+      <w:proofErr w:type="spellStart"/>
+      <w:r>
+        <w:rPr>
+          <w:sz w:val="24"/>
+        </w:rPr>
+        <w:t>Memory</w:t>
+      </w:r>
+      <w:proofErr w:type="spellEnd"/>
+      <w:r>
+        <w:rPr>
+          <w:sz w:val="24"/>
+        </w:rPr>
+        <w:t xml:space="preserve"> Networks (LSTM) son un tipo de red</w:t>
+      </w:r>
+      <w:r>
+        <w:rPr>
+          <w:sz w:val="24"/>
+        </w:rPr>
+        <w:t>es neuronales compuestas por una capa de entrada, una o más capas escondidas, y una capa de salida. Lo que diferencia a las LSTM de las redes neuronales convencionales, es la estructura de sus capas escondidas que les permite recordar información por largos periodos de tiempo [12, 13]. Dentro de la capa escondida de una LSTM se encuentran celdas de memoria, que a su vez cuentan con 3 tipos de compuertas: La compuerta de entrada, la de salida y la de olvido. A grandes rasgos estas compuertas mantienen y ajustan el estado de la celda, es decir, la información que ésta contiene [12]</w:t>
+      </w:r>
+      <w:r>
+        <w:rPr>
+          <w:sz w:val="24"/>
+        </w:rPr>
+        <w:t xml:space="preserve">. </w:t>
+      </w:r>
+    </w:p>
+    <w:p>
+      <w:pPr>
+        <w:jc w:val="both"/>
+        <w:rPr>
+          <w:sz w:val="24"/>
+        </w:rPr>
+      </w:pPr>
+      <w:r>
+        <w:rPr>
+          <w:sz w:val="24"/>
+        </w:rPr>
+        <w:t>Este modelo a diferencia del anterior, es capaz de ajustarse a relaciones no linea</w:t>
+      </w:r>
+      <w:r>
+        <w:rPr>
+          <w:sz w:val="24"/>
+        </w:rPr>
+        <w:t xml:space="preserve">les en las secuencia de datos, lo que permite generar pronósticos más confiables </w:t>
+      </w:r>
+      <w:r>
+        <w:rPr>
+          <w:sz w:val="24"/>
+        </w:rPr>
+        <w:t xml:space="preserve">cuando son </w:t>
+      </w:r>
+      <w:r>
+        <w:rPr>
+          <w:sz w:val="24"/>
+        </w:rPr>
+        <w:t>a plazos más largos [13].</w:t>
+      </w:r>
+    </w:p>
+    <w:p>
+      <w:pPr>
+        <w:jc w:val="both"/>
+        <w:rPr>
+          <w:b/>
+          <w:sz w:val="28"/>
+        </w:rPr>
+      </w:pPr>
+      <w:r>
+        <w:rPr>
+          <w:b/>
+          <w:sz w:val="28"/>
+        </w:rPr>
+        <w:t xml:space="preserve">2.2.2.2 Pronósticos del precio de </w:t>
+      </w:r>
+      <w:proofErr w:type="spellStart"/>
+      <w:r>
+        <w:rPr>
+          <w:b/>
+          <w:sz w:val="28"/>
+        </w:rPr>
+        <w:t>Bitcoin</w:t>
+      </w:r>
+      <w:proofErr w:type="spellEnd"/>
+    </w:p>
+    <w:p>
+      <w:pPr>
+        <w:jc w:val="both"/>
+        <w:rPr>
+          <w:sz w:val="24"/>
+        </w:rPr>
+      </w:pPr>
+      <w:proofErr w:type="spellStart"/>
+      <w:r>
+        <w:rPr>
+          <w:sz w:val="24"/>
+        </w:rPr>
+        <w:t>Wu</w:t>
+      </w:r>
+      <w:proofErr w:type="spellEnd"/>
+      <w:r>
+        <w:rPr>
+          <w:sz w:val="24"/>
+        </w:rPr>
+        <w:t>, C.-H.,</w:t>
+      </w:r>
+      <w:r>
+        <w:rPr>
+          <w:sz w:val="24"/>
+        </w:rPr>
+        <w:t xml:space="preserve"> et al. [12] implementa</w:t>
+      </w:r>
+      <w:r>
+        <w:rPr>
+          <w:sz w:val="24"/>
+        </w:rPr>
+        <w:t>ron una</w:t>
+      </w:r>
+      <w:r>
+        <w:rPr>
+          <w:sz w:val="24"/>
+        </w:rPr>
+        <w:t xml:space="preserve"> LSTM utilizando los precios de </w:t>
+      </w:r>
+      <w:proofErr w:type="spellStart"/>
+      <w:r>
+        <w:rPr>
+          <w:sz w:val="24"/>
+        </w:rPr>
+        <w:t>Bitcoin</w:t>
+      </w:r>
+      <w:proofErr w:type="spellEnd"/>
+      <w:r>
+        <w:rPr>
+          <w:sz w:val="24"/>
+        </w:rPr>
+        <w:t xml:space="preserve"> desde el inicio del 2018, hasta el 28 de Ju</w:t>
+      </w:r>
+      <w:r>
+        <w:rPr>
+          <w:sz w:val="24"/>
+        </w:rPr>
+        <w:t>lio del mismo año. El</w:t>
+      </w:r>
+      <w:r>
+        <w:rPr>
+          <w:sz w:val="24"/>
+        </w:rPr>
+        <w:t xml:space="preserve"> </w:t>
+      </w:r>
+      <w:proofErr w:type="spellStart"/>
+      <w:r>
+        <w:rPr>
+          <w:sz w:val="24"/>
+        </w:rPr>
+        <w:t>preprocesamiento</w:t>
+      </w:r>
+      <w:proofErr w:type="spellEnd"/>
+      <w:r>
+        <w:rPr>
+          <w:sz w:val="24"/>
+        </w:rPr>
+        <w:t xml:space="preserve"> </w:t>
+      </w:r>
+      <w:r>
+        <w:rPr>
+          <w:sz w:val="24"/>
+        </w:rPr>
+        <w:t xml:space="preserve">de los datos </w:t>
+      </w:r>
+      <w:r>
+        <w:rPr>
+          <w:sz w:val="24"/>
+        </w:rPr>
+        <w:t xml:space="preserve">fue </w:t>
+      </w:r>
+      <w:r>
+        <w:rPr>
+          <w:sz w:val="24"/>
+        </w:rPr>
+        <w:lastRenderedPageBreak/>
+        <w:t>muy similar al mencionado previamente, quedándose únicamente con el precio de cierre para el entrenamiento de los modelos y los pronósticos a generar.</w:t>
+      </w:r>
+    </w:p>
+    <w:p>
+      <w:pPr>
+        <w:jc w:val="both"/>
+        <w:rPr>
+          <w:sz w:val="24"/>
+        </w:rPr>
+      </w:pPr>
+      <w:r>
+        <w:rPr>
+          <w:sz w:val="24"/>
+        </w:rPr>
+        <w:t xml:space="preserve">Para realizar las pruebas se utilizaron los últimos 71 registros de </w:t>
+      </w:r>
+      <w:r>
+        <w:rPr>
+          <w:sz w:val="24"/>
+        </w:rPr>
+        <w:t>las series de tiempo, teniendo un total de 138 muestras para entrenar al modelo. La raíz del error cuadrático medio fue una de las metodologías de evaluación usadas, resultando en un error total de 247.33 [12].</w:t>
+      </w:r>
+    </w:p>
+    <w:p>
+      <w:pPr>
+        <w:jc w:val="both"/>
+        <w:rPr>
+          <w:b/>
+          <w:sz w:val="28"/>
+        </w:rPr>
+      </w:pPr>
+      <w:r>
+        <w:rPr>
+          <w:b/>
+          <w:sz w:val="28"/>
+        </w:rPr>
+        <w:t>2.2.3 ARIMA-LSTM</w:t>
+      </w:r>
+    </w:p>
+    <w:p>
+      <w:pPr>
+        <w:jc w:val="both"/>
+        <w:rPr>
+          <w:b/>
+          <w:sz w:val="28"/>
+        </w:rPr>
+      </w:pPr>
+      <w:r>
+        <w:rPr>
+          <w:b/>
+          <w:sz w:val="28"/>
+        </w:rPr>
+        <w:t>2.2.3.1 Descripción del modelo</w:t>
+      </w:r>
+    </w:p>
+    <w:p>
+      <w:pPr>
+        <w:jc w:val="both"/>
+        <w:rPr>
+          <w:sz w:val="24"/>
+        </w:rPr>
+      </w:pPr>
+      <w:r>
+        <w:rPr>
+          <w:sz w:val="24"/>
+        </w:rPr>
+        <w:t xml:space="preserve">El modelo híbrido ARIMA-LSTM combina ambos modelos aprovechando las ventajas que cada uno ofrece, </w:t>
+      </w:r>
+      <w:r>
+        <w:rPr>
+          <w:sz w:val="24"/>
+        </w:rPr>
+        <w:t>buscando lograr pronósticos más precisos. P</w:t>
+      </w:r>
+      <w:r>
+        <w:rPr>
+          <w:sz w:val="24"/>
+        </w:rPr>
+        <w:t>rimero se utiliza el modelo ARIMA para ajustar las relaciones lineales en los datos y posteriormente el modelo LSTM se encarga de las relaciones no lineales</w:t>
+      </w:r>
+      <w:r>
+        <w:rPr>
+          <w:sz w:val="24"/>
+        </w:rPr>
+        <w:t xml:space="preserve"> [9]</w:t>
+      </w:r>
+      <w:r>
+        <w:rPr>
+          <w:sz w:val="24"/>
+        </w:rPr>
+        <w:t>.</w:t>
+      </w:r>
+    </w:p>
+    <w:p>
+      <w:pPr>
+        <w:jc w:val="both"/>
+        <w:rPr>
+          <w:sz w:val="24"/>
+        </w:rPr>
+      </w:pPr>
+      <w:r>
+        <w:rPr>
+          <w:sz w:val="24"/>
+        </w:rPr>
+        <w:t xml:space="preserve">La secuencia de pasos para hacer pronósticos </w:t>
+      </w:r>
+      <w:r>
+        <w:rPr>
+          <w:sz w:val="24"/>
+        </w:rPr>
+        <w:t xml:space="preserve">de series de tiempo </w:t>
+      </w:r>
+      <w:r>
+        <w:rPr>
+          <w:sz w:val="24"/>
+        </w:rPr>
+        <w:t xml:space="preserve">con el modelo ARIMA-LSTM se representa en la figura </w:t>
+      </w:r>
+      <w:r>
+        <w:rPr>
+          <w:sz w:val="24"/>
+        </w:rPr>
+        <w:t>2.2</w:t>
+      </w:r>
+      <w:r>
+        <w:rPr>
+          <w:sz w:val="24"/>
+        </w:rPr>
+        <w:t xml:space="preserve">. A grandes rasgos, los pasos son </w:t>
+      </w:r>
+      <w:r>
+        <w:rPr>
+          <w:sz w:val="24"/>
+        </w:rPr>
+        <w:t>los siguientes</w:t>
+      </w:r>
+      <w:r>
+        <w:rPr>
+          <w:sz w:val="24"/>
+        </w:rPr>
+        <w:t>:</w:t>
+      </w:r>
+    </w:p>
+    <w:p>
+      <w:pPr>
+        <w:jc w:val="both"/>
+        <w:rPr>
+          <w:sz w:val="24"/>
+        </w:rPr>
+      </w:pPr>
+      <w:r>
+        <w:rPr>
+          <w:sz w:val="24"/>
+        </w:rPr>
+        <w:t>1: Entrenar el modelo ARIMA con los datos históricos de las series de tiempo.</w:t>
+      </w:r>
+    </w:p>
+    <w:p>
+      <w:pPr>
+        <w:jc w:val="both"/>
+        <w:rPr>
+          <w:sz w:val="24"/>
+        </w:rPr>
+      </w:pPr>
+      <w:r>
+        <w:rPr>
+          <w:sz w:val="24"/>
+        </w:rPr>
+        <w:t>2: Obtener la secuencia residual resultante (errores en los pronósticos de entrenamiento).</w:t>
+      </w:r>
+    </w:p>
+    <w:p>
+      <w:pPr>
+        <w:jc w:val="both"/>
+        <w:rPr>
+          <w:sz w:val="24"/>
+        </w:rPr>
+      </w:pPr>
+      <w:r>
+        <w:rPr>
+          <w:sz w:val="24"/>
+        </w:rPr>
+        <w:t>3: Ajustar el modelo LSTM utilizando los residuos de ARIMA.</w:t>
+      </w:r>
+    </w:p>
+    <w:p>
+      <w:pPr>
+        <w:jc w:val="both"/>
+        <w:rPr>
+          <w:sz w:val="24"/>
+        </w:rPr>
+      </w:pPr>
+      <w:r>
+        <w:rPr>
+          <w:sz w:val="24"/>
+        </w:rPr>
+        <w:t>4: Hacer pronóstico con el modelo ARIMA del paso 1.</w:t>
+      </w:r>
+    </w:p>
+    <w:p>
+      <w:pPr>
+        <w:jc w:val="both"/>
+        <w:rPr>
+          <w:sz w:val="24"/>
+        </w:rPr>
+      </w:pPr>
+      <w:r>
+        <w:rPr>
+          <w:sz w:val="24"/>
+        </w:rPr>
+        <w:t>5: Hacer pronóstico con el modelo LSTM del paso 3.</w:t>
+      </w:r>
+    </w:p>
+    <w:p>
+      <w:pPr>
+        <w:jc w:val="both"/>
+        <w:rPr>
+          <w:sz w:val="24"/>
+        </w:rPr>
+      </w:pPr>
+      <w:r>
+        <w:rPr>
+          <w:sz w:val="24"/>
+        </w:rPr>
+        <w:t>6: Sumar ambos resultados para obtener el pronóstico final</w:t>
+      </w:r>
+      <w:r>
+        <w:rPr>
+          <w:sz w:val="24"/>
+        </w:rPr>
+        <w:t xml:space="preserve"> [14]</w:t>
+      </w:r>
+      <w:r>
+        <w:rPr>
+          <w:sz w:val="24"/>
+        </w:rPr>
+        <w:t>.</w:t>
+      </w:r>
+    </w:p>
+    <w:p>
+      <w:pPr>
+        <w:jc w:val="both"/>
+        <w:rPr>
+          <w:sz w:val="24"/>
+        </w:rPr>
+      </w:pPr>
+      <w:r>
+        <w:rPr>
+          <w:noProof/>
+          <w:sz w:val="24"/>
+          <w:lang w:eastAsia="es-MX"/>
+        </w:rPr>
+        <w:lastRenderedPageBreak/>
+        <w:drawing>
+          <wp:inline distT="0" distB="0" distL="0" distR="0">
+            <wp:extent cx="1908313" cy="2671639"/>
+            <wp:effectExtent l="0" t="0" r="0" b="0"/>
+            <wp:docPr id="1" name="0 Imagen"/>
+            <wp:cNvGraphicFramePr>
+              <a:graphicFrameLocks xmlns:a="http://schemas.openxmlformats.org/drawingml/2006/main" noChangeAspect="1"/>
+            </wp:cNvGraphicFramePr>
+            <a:graphic xmlns:a="http://schemas.openxmlformats.org/drawingml/2006/main">
+              <a:graphicData uri="http://schemas.openxmlformats.org/drawingml/2006/picture">
+                <pic:pic xmlns:pic="http://schemas.openxmlformats.org/drawingml/2006/picture">
+                  <pic:nvPicPr>
+                    <pic:cNvPr id="0" name="2.2.PNG"/>
+                    <pic:cNvPicPr/>
+                  </pic:nvPicPr>
+                  <pic:blipFill>
+                    <a:blip r:embed="rId8" cstate="print">
+                      <a:extLst>
+                        <a:ext uri="{28A0092B-C50C-407E-A947-70E740481C1C}">
+                          <a14:useLocalDpi xmlns:a14="http://schemas.microsoft.com/office/drawing/2010/main" val="0"/>
+                        </a:ext>
+                      </a:extLst>
+                    </a:blip>
+                    <a:stretch>
+                      <a:fillRect/>
+                    </a:stretch>
+                  </pic:blipFill>
+                  <pic:spPr>
+                    <a:xfrm>
+                      <a:off x="0" y="0"/>
+                      <a:ext cx="1910943" cy="2675321"/>
+                    </a:xfrm>
+                    <a:prstGeom prst="rect">
+                      <a:avLst/>
+                    </a:prstGeom>
+                  </pic:spPr>
+                </pic:pic>
+              </a:graphicData>
+            </a:graphic>
+          </wp:inline>
+        </w:drawing>
+      </w:r>
+    </w:p>
+    <w:p>
+      <w:pPr>
+        <w:jc w:val="both"/>
+        <w:rPr>
+          <w:sz w:val="24"/>
+        </w:rPr>
+      </w:pPr>
+      <w:r>
+        <w:rPr>
+          <w:sz w:val="24"/>
+        </w:rPr>
+        <w:t>Figura 2.2 Pasos ARIMA-LSTM</w:t>
+      </w:r>
+      <w:r>
+        <w:rPr>
+          <w:sz w:val="24"/>
+        </w:rPr>
+        <w:t xml:space="preserve"> [14]</w:t>
+      </w:r>
+    </w:p>
+    <w:p>
+      <w:pPr>
+        <w:jc w:val="both"/>
+        <w:rPr>
+          <w:sz w:val="24"/>
+        </w:rPr>
+      </w:pPr>
+    </w:p>
+    <w:p>
+      <w:pPr>
+        <w:jc w:val="both"/>
+        <w:rPr>
+          <w:sz w:val="24"/>
+        </w:rPr>
+      </w:pPr>
+    </w:p>
+    <w:p>
+      <w:pPr>
+        <w:jc w:val="both"/>
+        <w:rPr>
+          <w:b/>
+          <w:sz w:val="28"/>
+        </w:rPr>
+      </w:pPr>
+      <w:r>
+        <w:rPr>
+          <w:b/>
+          <w:sz w:val="28"/>
+        </w:rPr>
+        <w:t xml:space="preserve">2.2.3.2 </w:t>
+      </w:r>
+      <w:r>
+        <w:rPr>
+          <w:b/>
+          <w:sz w:val="28"/>
+        </w:rPr>
+        <w:t>Pronósticos hechos con ARIMA-LSTM</w:t>
+      </w:r>
+    </w:p>
+    <w:p>
+      <w:pPr>
+        <w:jc w:val="both"/>
+        <w:rPr>
+          <w:sz w:val="24"/>
+        </w:rPr>
+      </w:pPr>
+      <w:r>
+        <w:rPr>
+          <w:sz w:val="24"/>
+        </w:rPr>
+        <w:t xml:space="preserve">Wang, Z., &amp; Lou, Y. </w:t>
+      </w:r>
+      <w:r>
+        <w:rPr>
+          <w:sz w:val="24"/>
+        </w:rPr>
+        <w:t>propusieron</w:t>
+      </w:r>
+      <w:r>
+        <w:rPr>
+          <w:sz w:val="24"/>
+        </w:rPr>
+        <w:t xml:space="preserve"> un modelo </w:t>
+      </w:r>
+      <w:r>
+        <w:rPr>
+          <w:sz w:val="24"/>
+        </w:rPr>
+        <w:t xml:space="preserve">de series temporales </w:t>
+      </w:r>
+      <w:r>
+        <w:rPr>
+          <w:sz w:val="24"/>
+        </w:rPr>
+        <w:t xml:space="preserve">ARIMA-LSTM </w:t>
+      </w:r>
+      <w:r>
+        <w:rPr>
+          <w:sz w:val="24"/>
+        </w:rPr>
+        <w:t xml:space="preserve">para pronosticar el nivel de agua promedio de una estación hidrológica </w:t>
+      </w:r>
+      <w:r>
+        <w:rPr>
+          <w:sz w:val="24"/>
+        </w:rPr>
+        <w:t>ubicada en el</w:t>
+      </w:r>
+      <w:r>
+        <w:rPr>
+          <w:sz w:val="24"/>
+        </w:rPr>
+        <w:t xml:space="preserve"> río </w:t>
+      </w:r>
+      <w:proofErr w:type="spellStart"/>
+      <w:r>
+        <w:rPr>
+          <w:sz w:val="24"/>
+        </w:rPr>
+        <w:t>Chuhe</w:t>
+      </w:r>
+      <w:proofErr w:type="spellEnd"/>
+      <w:r>
+        <w:rPr>
+          <w:sz w:val="24"/>
+        </w:rPr>
+        <w:t>.</w:t>
+      </w:r>
+      <w:r>
+        <w:rPr>
+          <w:sz w:val="24"/>
+        </w:rPr>
+        <w:t xml:space="preserve"> Para ponerlo a prueba, desarrollaron los modelos de forma independiente y de forma híbrida para ver si en conjunto conseguían mejores resultados. Sus experimentos mostraron que las ventajas de ambos modelos se complementan, y logr</w:t>
+      </w:r>
+      <w:r>
+        <w:rPr>
+          <w:sz w:val="24"/>
+        </w:rPr>
+        <w:t>an pronósticos más precisos</w:t>
+      </w:r>
+      <w:r>
+        <w:rPr>
+          <w:sz w:val="24"/>
+        </w:rPr>
+        <w:t xml:space="preserve"> [9]</w:t>
+      </w:r>
+      <w:r>
+        <w:rPr>
+          <w:sz w:val="24"/>
+        </w:rPr>
+        <w:t>.</w:t>
+      </w:r>
+    </w:p>
+    <w:p>
+      <w:pPr>
+        <w:jc w:val="both"/>
+        <w:rPr>
+          <w:sz w:val="24"/>
+        </w:rPr>
+      </w:pPr>
+      <w:proofErr w:type="spellStart"/>
+      <w:r>
+        <w:rPr>
+          <w:sz w:val="24"/>
+        </w:rPr>
+        <w:t>Liu</w:t>
+      </w:r>
+      <w:proofErr w:type="spellEnd"/>
+      <w:r>
+        <w:rPr>
+          <w:sz w:val="24"/>
+        </w:rPr>
+        <w:t xml:space="preserve">, J., Tan, X., &amp; Wang, Y. desarrollaron el modelo ARIMA-LSTM para </w:t>
+      </w:r>
+      <w:r>
+        <w:rPr>
+          <w:sz w:val="24"/>
+        </w:rPr>
+        <w:t xml:space="preserve">pronosticar el envejecimiento del software para servicios en la nube. Su propuesta (muy similar a la anterior) buscaba comprobar si se podían obtener mejores resultados usando el modelo híbrido. Para comprobarlo, obtuvieron registros diarios del Centro de Datos de Google Cloud, teniendo acceso al uso del CPU y la memoria de más de 1600 máquinas. Después de evaluar los tres </w:t>
+      </w:r>
+      <w:r>
+        <w:rPr>
+          <w:sz w:val="24"/>
+        </w:rPr>
+        <w:t>modelos, la raíz del error cuadrático medio de ARIMA-LSTM fue la menor de todas, concluyendo que se puede reducir el error y hacer mejores pronósticos con el modelo híbrido</w:t>
+      </w:r>
+      <w:r>
+        <w:rPr>
+          <w:sz w:val="24"/>
+        </w:rPr>
+        <w:t xml:space="preserve"> [14]</w:t>
+      </w:r>
+      <w:r>
+        <w:rPr>
+          <w:sz w:val="24"/>
+        </w:rPr>
+        <w:t>.</w:t>
+      </w:r>
+    </w:p>
+    <w:p>
+      <w:pPr>
+        <w:jc w:val="both"/>
+        <w:rPr>
+          <w:b/>
+          <w:sz w:val="28"/>
+        </w:rPr>
+      </w:pPr>
+      <w:r>
+        <w:rPr>
+          <w:b/>
+          <w:sz w:val="28"/>
+        </w:rPr>
+        <w:t>2.3</w:t>
+      </w:r>
+      <w:r>
+        <w:rPr>
+          <w:b/>
+          <w:sz w:val="28"/>
+        </w:rPr>
+        <w:t xml:space="preserve"> </w:t>
+      </w:r>
+      <w:r>
+        <w:rPr>
+          <w:b/>
+          <w:sz w:val="28"/>
+        </w:rPr>
+        <w:t>Conclusión</w:t>
+      </w:r>
+    </w:p>
+    <w:p>
+      <w:pPr>
+        <w:jc w:val="both"/>
+        <w:rPr>
+          <w:sz w:val="24"/>
+        </w:rPr>
+      </w:pPr>
+      <w:r>
+        <w:rPr>
+          <w:sz w:val="24"/>
+        </w:rPr>
+        <w:t xml:space="preserve">Actualmente existen varios métodos utilizados para pronosticar el precio de </w:t>
+      </w:r>
+      <w:proofErr w:type="spellStart"/>
+      <w:r>
+        <w:rPr>
+          <w:sz w:val="24"/>
+        </w:rPr>
         <w:t>criptomonedas</w:t>
       </w:r>
       <w:proofErr w:type="spellEnd"/>
       <w:r>
-        <w:t>, así como los resultados que obtuvieron. Analizar estos trabajos permite encontrar un área de oportuni</w:t>
-      </w:r>
-      <w:r>
-        <w:t>dad a la cual se puede contribuir</w:t>
-      </w:r>
-      <w:r>
+        <w:rPr>
+          <w:sz w:val="24"/>
+        </w:rPr>
+        <w:t xml:space="preserve">. Los trabajos previamente mencionados muestran el uso de distintos </w:t>
+      </w:r>
+      <w:r>
+        <w:rPr>
+          <w:sz w:val="24"/>
+        </w:rPr>
+        <w:lastRenderedPageBreak/>
+        <w:t>modelos de series temporales, así como las evaluaciones de los mismos. El punto más interesante a notar es el resultado que se obtiene al comparar el modelo híbrido ARIMA-LSTM contra ellos mismos de forma individual, ya que se han hecho pronósticos con un menor margen de error.</w:t>
+      </w:r>
+    </w:p>
+    <w:p>
+      <w:pPr>
+        <w:jc w:val="both"/>
+        <w:rPr>
+          <w:b/>
+          <w:sz w:val="28"/>
+        </w:rPr>
+      </w:pPr>
+      <w:r>
+        <w:rPr>
+          <w:sz w:val="24"/>
+        </w:rPr>
+        <w:t xml:space="preserve">A pesar de los resultados favorables, el modelo ARIMA-LSTM no se ha utilizado comúnmente para hacer pronósticos de series de tiempo, y en particular, no se ha utilizado para pronosticar el precio de </w:t>
+      </w:r>
+      <w:proofErr w:type="spellStart"/>
+      <w:r>
+        <w:rPr>
+          <w:sz w:val="24"/>
+        </w:rPr>
+        <w:t>criptomonedas</w:t>
+      </w:r>
+      <w:proofErr w:type="spellEnd"/>
+      <w:r>
+        <w:rPr>
+          <w:sz w:val="24"/>
+        </w:rPr>
+        <w:t>. A partir de e</w:t>
+      </w:r>
+      <w:r>
+        <w:rPr>
+          <w:sz w:val="24"/>
+        </w:rPr>
+        <w:t>sto se detecta un área de oportunidad, ya que es posible que el modelo híbrido también sea una mejor alternativa que ARIMA y que LSTM,</w:t>
+      </w:r>
+      <w:r>
+        <w:rPr>
+          <w:sz w:val="24"/>
+        </w:rPr>
+        <w:t xml:space="preserve"> misma que no se ha </w:t>
+      </w:r>
+      <w:r>
+        <w:rPr>
+          <w:sz w:val="24"/>
+        </w:rPr>
+        <w:t>puesto a prueba aún</w:t>
+      </w:r>
+      <w:r>
+        <w:rPr>
+          <w:sz w:val="24"/>
+        </w:rPr>
         <w:t>.</w:t>
       </w:r>
-    </w:p>
-    <w:p>
-      <w:pPr>
-        <w:jc w:val="both"/>
-      </w:pPr>
-    </w:p>
-    <w:p>
-      <w:pPr>
-        <w:jc w:val="both"/>
-        <w:rPr>
-          <w:b/>
-          <w:sz w:val="28"/>
-        </w:rPr>
-      </w:pPr>
-      <w:r>
-        <w:rPr>
-          <w:b/>
-          <w:sz w:val="28"/>
-        </w:rPr>
-        <w:t xml:space="preserve">2.1 Contexto del </w:t>
-      </w:r>
-      <w:r>
-        <w:rPr>
-          <w:b/>
-          <w:sz w:val="28"/>
-        </w:rPr>
-        <w:t>á</w:t>
-      </w:r>
-      <w:r>
-        <w:rPr>
-          <w:b/>
-          <w:sz w:val="28"/>
-        </w:rPr>
-        <w:t>rea</w:t>
-      </w:r>
-    </w:p>
-    <w:p>
-      <w:pPr>
-        <w:jc w:val="both"/>
-        <w:rPr>
-          <w:b/>
-          <w:sz w:val="28"/>
-        </w:rPr>
-      </w:pPr>
-      <w:r>
-        <w:rPr>
-          <w:b/>
-          <w:sz w:val="28"/>
-        </w:rPr>
-        <w:t xml:space="preserve">2.1.1 Series </w:t>
-      </w:r>
-      <w:r>
-        <w:rPr>
-          <w:b/>
-          <w:sz w:val="28"/>
-        </w:rPr>
-        <w:t>de tiempo</w:t>
-      </w:r>
-    </w:p>
-    <w:p>
-      <w:pPr>
-        <w:jc w:val="both"/>
-        <w:rPr>
-          <w:b/>
-          <w:sz w:val="28"/>
-        </w:rPr>
-      </w:pPr>
-      <w:r>
-        <w:rPr>
-          <w:b/>
-          <w:sz w:val="28"/>
-        </w:rPr>
-        <w:t>2.1.1</w:t>
-      </w:r>
-      <w:r>
-        <w:rPr>
-          <w:b/>
-          <w:sz w:val="28"/>
-        </w:rPr>
-        <w:t>.1</w:t>
-      </w:r>
-      <w:r>
-        <w:rPr>
-          <w:b/>
-          <w:sz w:val="28"/>
-        </w:rPr>
-        <w:t xml:space="preserve"> </w:t>
-      </w:r>
-      <w:r>
-        <w:rPr>
-          <w:b/>
-          <w:sz w:val="28"/>
-        </w:rPr>
-        <w:t>Definición</w:t>
-      </w:r>
-    </w:p>
-    <w:p>
-      <w:pPr>
-        <w:jc w:val="both"/>
-      </w:pPr>
-      <w:r>
-        <w:t>Una serie de tiempo es un conjunto secuencial de datos medidos típicamente en tiempos sucesivos. Las medidas que se toman durante cierto periodo se organizan en orden cronológico</w:t>
-      </w:r>
-      <w:r>
-        <w:t xml:space="preserve"> [5]</w:t>
-      </w:r>
-      <w:r>
-        <w:t>.</w:t>
-      </w:r>
-      <w:r>
-        <w:t xml:space="preserve"> Se define matemáticamente una serie de tiempo como</w:t>
-      </w:r>
-      <w:r>
-        <w:t>:</w:t>
-      </w:r>
-    </w:p>
-    <w:p>
-      <w:pPr>
-        <w:ind w:left="1416" w:firstLine="708"/>
-        <w:jc w:val="both"/>
-      </w:pPr>
-      <w:r>
-        <w:t xml:space="preserve"> </w:t>
-      </w:r>
-      <w:r>
-        <w:t>{</w:t>
-      </w:r>
-      <w:r>
-        <w:t>X1</w:t>
-      </w:r>
-      <w:r>
-        <w:t>, X</w:t>
-      </w:r>
-      <w:r>
-        <w:t xml:space="preserve">2,… </w:t>
-      </w:r>
+      <w:r>
+        <w:rPr>
+          <w:b/>
+          <w:sz w:val="32"/>
+        </w:rPr>
+        <w:br/>
+      </w:r>
+      <w:r>
+        <w:rPr>
+          <w:b/>
+          <w:sz w:val="28"/>
+        </w:rPr>
+        <w:br/>
+      </w:r>
+      <w:r>
+        <w:rPr>
+          <w:b/>
+          <w:sz w:val="28"/>
+        </w:rPr>
+        <w:br/>
+      </w:r>
+      <w:r>
+        <w:rPr>
+          <w:b/>
+          <w:sz w:val="28"/>
+        </w:rPr>
+        <w:br/>
+      </w:r>
+      <w:r>
+        <w:rPr>
+          <w:b/>
+          <w:sz w:val="28"/>
+        </w:rPr>
+        <w:br/>
+      </w:r>
+      <w:r>
+        <w:rPr>
+          <w:b/>
+          <w:sz w:val="28"/>
+        </w:rPr>
+        <w:br/>
+      </w:r>
+    </w:p>
+    <w:p>
+      <w:pPr>
+        <w:rPr>
+          <w:b/>
+          <w:sz w:val="28"/>
+        </w:rPr>
+      </w:pPr>
+    </w:p>
+    <w:p>
+      <w:pPr>
+        <w:rPr>
+          <w:b/>
+          <w:sz w:val="28"/>
+        </w:rPr>
+      </w:pPr>
+    </w:p>
+    <w:p>
+      <w:r>
+        <w:rPr>
+          <w:b/>
+          <w:sz w:val="28"/>
+        </w:rPr>
+        <w:br/>
+      </w:r>
+      <w:r>
+        <w:t xml:space="preserve">Ya para le metodología </w:t>
+      </w:r>
+    </w:p>
+    <w:p>
+      <w:pPr>
+        <w:rPr>
+          <w:b/>
+          <w:sz w:val="28"/>
+        </w:rPr>
+      </w:pPr>
       <w:proofErr w:type="gramStart"/>
       <w:r>
-        <w:t>X</w:t>
-      </w:r>
-      <w:r>
-        <w:t>(</w:t>
+        <w:t>x(</w:t>
       </w:r>
       <w:proofErr w:type="gramEnd"/>
       <w:r>
-        <w:t>t)}</w:t>
-      </w:r>
-      <w:r>
-        <w:t>, t = 1, 2, 3</w:t>
-      </w:r>
-      <w:r>
-        <w:t>,…</w:t>
-      </w:r>
-    </w:p>
-    <w:p>
-      <w:pPr>
-        <w:ind w:left="1416" w:firstLine="708"/>
-        <w:jc w:val="both"/>
-      </w:pPr>
-      <w:proofErr w:type="gramStart"/>
-      <w:r>
-        <w:t>t</w:t>
-      </w:r>
-      <w:proofErr w:type="gramEnd"/>
-      <w:r>
-        <w:t>:</w:t>
-      </w:r>
-      <w:r>
-        <w:t xml:space="preserve"> R</w:t>
-      </w:r>
-      <w:r>
-        <w:t>epresenta el tiempo transcurrido</w:t>
-      </w:r>
-    </w:p>
-    <w:p>
-      <w:pPr>
-        <w:ind w:left="1416" w:firstLine="708"/>
-        <w:jc w:val="both"/>
-      </w:pPr>
-      <w:proofErr w:type="gramStart"/>
-      <w:r>
-        <w:t>X(</w:t>
-      </w:r>
-      <w:proofErr w:type="gramEnd"/>
-      <w:r>
-        <w:t>t): Es el valor del dato medido durante un tiempo en específico.</w:t>
-      </w:r>
-    </w:p>
-    <w:p>
-      <w:pPr>
-        <w:jc w:val="both"/>
-      </w:pPr>
-      <w:r>
-        <w:t xml:space="preserve">Las series de tiempo se denominan </w:t>
-      </w:r>
-      <w:proofErr w:type="spellStart"/>
-      <w:r>
-        <w:t>univariantes</w:t>
-      </w:r>
-      <w:proofErr w:type="spellEnd"/>
-      <w:r>
-        <w:t xml:space="preserve"> si los registros que </w:t>
-      </w:r>
-      <w:r>
-        <w:t xml:space="preserve">se </w:t>
-      </w:r>
-      <w:r>
-        <w:t>tienen a lo largo del tiempo son de una sola variable, pero si los registros son de más de una variable</w:t>
-      </w:r>
-      <w:r>
-        <w:t xml:space="preserve"> entonces </w:t>
-      </w:r>
-      <w:r>
-        <w:t>se dice que</w:t>
-      </w:r>
-      <w:r>
-        <w:t xml:space="preserve"> es </w:t>
-      </w:r>
-      <w:proofErr w:type="spellStart"/>
-      <w:r>
-        <w:t>multivariante</w:t>
-      </w:r>
-      <w:proofErr w:type="spellEnd"/>
-      <w:r>
-        <w:t>. [</w:t>
-      </w:r>
-      <w:r>
-        <w:t xml:space="preserve">5, </w:t>
-      </w:r>
-      <w:r>
-        <w:t>6]</w:t>
-      </w:r>
-      <w:r>
-        <w:t xml:space="preserve"> </w:t>
-      </w:r>
-      <w:r>
-        <w:t xml:space="preserve">Un ejemplo de serie de tiempo </w:t>
-      </w:r>
-      <w:proofErr w:type="spellStart"/>
-      <w:r>
-        <w:t>univariante</w:t>
-      </w:r>
-      <w:proofErr w:type="spellEnd"/>
-      <w:r>
-        <w:t xml:space="preserve"> es e</w:t>
-      </w:r>
-      <w:r>
-        <w:t xml:space="preserve">l medir la temperatura de alguna máquina de forma periódica cada minuto, por otro lado si se midiera tanto la temperatura como la vibración y las revoluciones, se estaría hablando de una serie de tiempo </w:t>
-      </w:r>
-      <w:proofErr w:type="spellStart"/>
-      <w:r>
-        <w:t>multivariante</w:t>
-      </w:r>
-      <w:proofErr w:type="spellEnd"/>
-      <w:r>
-        <w:t>.</w:t>
-      </w:r>
-    </w:p>
-    <w:p>
-      <w:pPr>
-        <w:jc w:val="both"/>
-        <w:rPr>
-          <w:b/>
-          <w:sz w:val="28"/>
-        </w:rPr>
-      </w:pPr>
-      <w:r>
-        <w:rPr>
-          <w:b/>
-          <w:sz w:val="28"/>
-        </w:rPr>
-        <w:t>2.1.1</w:t>
-      </w:r>
-      <w:r>
-        <w:rPr>
-          <w:b/>
-          <w:sz w:val="28"/>
-        </w:rPr>
-        <w:t>.2</w:t>
-      </w:r>
-      <w:r>
-        <w:rPr>
-          <w:b/>
-          <w:sz w:val="28"/>
-        </w:rPr>
-        <w:t xml:space="preserve"> </w:t>
-      </w:r>
-      <w:r>
-        <w:rPr>
-          <w:b/>
-          <w:sz w:val="28"/>
-        </w:rPr>
-        <w:t>Visualización</w:t>
-      </w:r>
-    </w:p>
-    <w:p>
-      <w:pPr>
-        <w:jc w:val="both"/>
-      </w:pPr>
-      <w:r>
-        <w:t>Para visualizar lo</w:t>
-      </w:r>
-      <w:r>
-        <w:t xml:space="preserve">s datos de una serie de tiempo, </w:t>
-      </w:r>
-      <w:r>
-        <w:t>generalm</w:t>
-      </w:r>
-      <w:r>
-        <w:t>ente éstos se grafican trazando las observaciones con respecto al tiempo. Esto permite tener una primer aproximación y entendimiento sobre el cómo se comporta la variable a lo largo del tiempo.</w:t>
-      </w:r>
-    </w:p>
-    <w:p>
-      <w:pPr>
-        <w:jc w:val="both"/>
-      </w:pPr>
-      <w:r>
-        <w:rPr>
-          <w:highlight w:val="yellow"/>
-        </w:rPr>
-        <w:t xml:space="preserve">La figura tal muestra un ejemplo de </w:t>
-      </w:r>
-      <w:proofErr w:type="spellStart"/>
-      <w:r>
-        <w:rPr>
-          <w:highlight w:val="yellow"/>
-        </w:rPr>
-        <w:t>shalala</w:t>
-      </w:r>
-      <w:proofErr w:type="spellEnd"/>
-      <w:r>
-        <w:rPr>
-          <w:highlight w:val="yellow"/>
-        </w:rPr>
-        <w:t>, el tiempo va en el eje x los valores de la variable registrada en el eje y</w:t>
-      </w:r>
-    </w:p>
-    <w:p>
-      <w:pPr>
-        <w:jc w:val="both"/>
-      </w:pPr>
-    </w:p>
-    <w:p>
-      <w:pPr>
-        <w:jc w:val="both"/>
-        <w:rPr>
-          <w:b/>
-          <w:sz w:val="28"/>
-        </w:rPr>
-      </w:pPr>
-      <w:r>
-        <w:rPr>
-          <w:b/>
-          <w:sz w:val="28"/>
-        </w:rPr>
-        <w:lastRenderedPageBreak/>
-        <w:t>2.1.1</w:t>
-      </w:r>
-      <w:r>
-        <w:rPr>
-          <w:b/>
-          <w:sz w:val="28"/>
-        </w:rPr>
-        <w:t>.2</w:t>
-      </w:r>
-      <w:r>
-        <w:rPr>
-          <w:b/>
-          <w:sz w:val="28"/>
-        </w:rPr>
-        <w:t xml:space="preserve"> </w:t>
-      </w:r>
-      <w:r>
-        <w:rPr>
-          <w:b/>
-          <w:sz w:val="28"/>
-        </w:rPr>
-        <w:t xml:space="preserve">Análisis y Pronóstico de series </w:t>
-      </w:r>
-      <w:r>
-        <w:rPr>
-          <w:b/>
-          <w:sz w:val="28"/>
-        </w:rPr>
-        <w:t>de tiempo</w:t>
-      </w:r>
-    </w:p>
-    <w:p>
-      <w:pPr>
-        <w:jc w:val="both"/>
-      </w:pPr>
-      <w:r>
-        <w:t>El pronóstico de series de tiempo consiste en recolectar datos históricos de la variable de interés para</w:t>
-      </w:r>
-      <w:r>
-        <w:t xml:space="preserve"> posteriormente ser analizados y </w:t>
-      </w:r>
-      <w:r>
-        <w:t>desarrollar un modelo que comprenda las relaciones que existen en</w:t>
-      </w:r>
-      <w:r>
-        <w:t xml:space="preserve"> los datos </w:t>
-      </w:r>
-      <w:r>
-        <w:t>y que posiblemente no sean notorias.</w:t>
-      </w:r>
-      <w:r>
-        <w:t xml:space="preserve"> </w:t>
-      </w:r>
-      <w:r>
-        <w:t>El modelo después es utilizado para hacer pronósticos del comportamiento que se espera que tenga la variable recolectada. [7, 8]</w:t>
-      </w:r>
-    </w:p>
-    <w:p>
-      <w:pPr>
-        <w:jc w:val="both"/>
-      </w:pPr>
-    </w:p>
-    <w:p>
-      <w:pPr>
-        <w:jc w:val="both"/>
-        <w:rPr>
-          <w:b/>
-          <w:sz w:val="28"/>
-        </w:rPr>
-      </w:pPr>
-      <w:r>
-        <w:rPr>
-          <w:b/>
-          <w:sz w:val="28"/>
-        </w:rPr>
-        <w:t>2.</w:t>
-      </w:r>
-      <w:r>
-        <w:rPr>
-          <w:b/>
-          <w:sz w:val="28"/>
-        </w:rPr>
-        <w:t>2</w:t>
-      </w:r>
-      <w:r>
-        <w:rPr>
-          <w:b/>
-          <w:sz w:val="28"/>
-        </w:rPr>
-        <w:t xml:space="preserve"> </w:t>
-      </w:r>
-      <w:r>
-        <w:rPr>
-          <w:b/>
-          <w:sz w:val="28"/>
-        </w:rPr>
-        <w:t>Trabajos Relevantes</w:t>
-      </w:r>
-      <w:bookmarkStart w:id="0" w:name="_GoBack"/>
-      <w:bookmarkEnd w:id="0"/>
-    </w:p>
-    <w:p>
-      <w:pPr>
-        <w:jc w:val="both"/>
-      </w:pPr>
-      <w:r>
-        <w:t>ARIMA</w:t>
-      </w:r>
-    </w:p>
-    <w:p>
-      <w:pPr>
-        <w:jc w:val="both"/>
-      </w:pPr>
-      <w:r>
-        <w:t>LSTM</w:t>
-      </w:r>
-    </w:p>
-    <w:p>
-      <w:pPr>
-        <w:jc w:val="both"/>
-      </w:pPr>
-      <w:r>
-        <w:t>ARIMA-LSTM</w:t>
-      </w:r>
-    </w:p>
-    <w:p>
-      <w:pPr>
-        <w:jc w:val="both"/>
-      </w:pPr>
-    </w:p>
-    <w:p>
-      <w:pPr>
-        <w:rPr>
-          <w:b/>
-          <w:sz w:val="28"/>
-        </w:rPr>
-      </w:pPr>
+        <w:t xml:space="preserve">t) hace referencia al valor que tiene una </w:t>
+      </w:r>
+      <w:proofErr w:type="spellStart"/>
+      <w:r>
+        <w:t>criptomoneda</w:t>
+      </w:r>
+      <w:proofErr w:type="spellEnd"/>
+      <w:r>
+        <w:t xml:space="preserve"> para un día en particular.</w:t>
+      </w:r>
       <w:r>
         <w:rPr>
           <w:b/>
@@ -1696,84 +3293,6 @@
         </w:rPr>
         <w:br/>
       </w:r>
-      <w:r>
-        <w:rPr>
-          <w:b/>
-          <w:sz w:val="28"/>
-        </w:rPr>
-        <w:br/>
-      </w:r>
-      <w:r>
-        <w:rPr>
-          <w:b/>
-          <w:sz w:val="28"/>
-        </w:rPr>
-        <w:br/>
-      </w:r>
-      <w:r>
-        <w:rPr>
-          <w:b/>
-          <w:sz w:val="28"/>
-        </w:rPr>
-        <w:br/>
-      </w:r>
-      <w:r>
-        <w:rPr>
-          <w:b/>
-          <w:sz w:val="28"/>
-        </w:rPr>
-        <w:br/>
-      </w:r>
-      <w:r>
-        <w:rPr>
-          <w:b/>
-          <w:sz w:val="28"/>
-        </w:rPr>
-        <w:br/>
-      </w:r>
-    </w:p>
-    <w:p>
-      <w:r>
-        <w:rPr>
-          <w:b/>
-          <w:sz w:val="28"/>
-        </w:rPr>
-        <w:br/>
-      </w:r>
-      <w:r>
-        <w:t xml:space="preserve">Ya para le metodología </w:t>
-      </w:r>
-    </w:p>
-    <w:p>
-      <w:pPr>
-        <w:rPr>
-          <w:b/>
-          <w:sz w:val="28"/>
-        </w:rPr>
-      </w:pPr>
-      <w:proofErr w:type="gramStart"/>
-      <w:r>
-        <w:t>x(</w:t>
-      </w:r>
-      <w:proofErr w:type="gramEnd"/>
-      <w:r>
-        <w:t xml:space="preserve">t) hace referencia al valor que tiene una </w:t>
-      </w:r>
-      <w:proofErr w:type="spellStart"/>
-      <w:r>
-        <w:t>criptomoneda</w:t>
-      </w:r>
-      <w:proofErr w:type="spellEnd"/>
-      <w:r>
-        <w:t xml:space="preserve"> para un día en particular.</w:t>
-      </w:r>
-      <w:r>
-        <w:rPr>
-          <w:b/>
-          <w:sz w:val="28"/>
-        </w:rPr>
-        <w:br/>
-      </w:r>
     </w:p>
     <w:p>
       <w:pPr>
@@ -1889,31 +3408,14 @@
         <w:t xml:space="preserve"> un EDA para ch</w:t>
       </w:r>
       <w:r>
-        <w:t xml:space="preserve">ecar si es chido usar algo </w:t>
-      </w:r>
-      <w:proofErr w:type="spellStart"/>
-      <w:proofErr w:type="gramStart"/>
-      <w:r>
-        <w:t>mas</w:t>
-      </w:r>
-      <w:proofErr w:type="spellEnd"/>
-      <w:proofErr w:type="gramEnd"/>
-      <w:r>
-        <w:t xml:space="preserve"> que el </w:t>
-      </w:r>
-      <w:proofErr w:type="spellStart"/>
-      <w:r>
-        <w:t>closing</w:t>
-      </w:r>
-      <w:proofErr w:type="spellEnd"/>
-      <w:r>
-        <w:t xml:space="preserve"> </w:t>
-      </w:r>
-      <w:proofErr w:type="spellStart"/>
-      <w:r>
-        <w:t>price</w:t>
-      </w:r>
-      <w:proofErr w:type="spellEnd"/>
+        <w:t>ecar si es chido usar algo má</w:t>
+      </w:r>
+      <w:r>
+        <w:t xml:space="preserve">s que el </w:t>
+      </w:r>
+      <w:r>
+        <w:t>precio de cierre</w:t>
+      </w:r>
     </w:p>
     <w:p>
       <w:pPr>
@@ -2306,7 +3808,7 @@
         </w:rPr>
         <w:t xml:space="preserve">Mayo 4, 2020, de Forbes Sitio web: </w:t>
       </w:r>
-      <w:hyperlink r:id="rId7" w:history="1">
+      <w:hyperlink r:id="rId9" w:history="1">
         <w:r>
           <w:rPr>
             <w:rStyle w:val="Hipervnculo"/>
@@ -2411,23 +3913,7 @@
           <w:szCs w:val="20"/>
           <w:lang w:val="en-US"/>
         </w:rPr>
-        <w:t xml:space="preserve">[7] </w:t>
-      </w:r>
-      <w:r>
-        <w:rPr>
-          <w:sz w:val="20"/>
-          <w:szCs w:val="20"/>
-          <w:lang w:val="en-US"/>
-        </w:rPr>
-        <w:t>G.P. Zhang, “A neural network ensemble method with jittered training data for time series forecasting”, Inform</w:t>
-      </w:r>
-      <w:r>
-        <w:rPr>
-          <w:sz w:val="20"/>
-          <w:szCs w:val="20"/>
-          <w:lang w:val="en-US"/>
-        </w:rPr>
-        <w:t xml:space="preserve">ation Sciences 177 (2007), </w:t>
+        <w:t xml:space="preserve">[7] G.P. Zhang, “A neural network ensemble method with jittered training data for time series forecasting”, Information Sciences 177 (2007), </w:t>
       </w:r>
       <w:proofErr w:type="spellStart"/>
       <w:r>
@@ -2463,16 +3949,205 @@
           <w:szCs w:val="20"/>
           <w:lang w:val="en-US"/>
         </w:rPr>
-        <w:t xml:space="preserve">[8] </w:t>
-      </w:r>
-      <w:r>
-        <w:rPr>
-          <w:sz w:val="20"/>
-          <w:szCs w:val="20"/>
-          <w:lang w:val="en-US"/>
-        </w:rPr>
-        <w:t>G.P. Zhang, “Time series forecasting using a hybrid ARIMA and neural network model”,</w:t>
-      </w:r>
+        <w:t xml:space="preserve">[8] G.P. Zhang, “Time series forecasting using a hybrid ARIMA and neural network model”, </w:t>
+      </w:r>
+      <w:proofErr w:type="spellStart"/>
+      <w:r>
+        <w:rPr>
+          <w:sz w:val="20"/>
+          <w:szCs w:val="20"/>
+          <w:lang w:val="en-US"/>
+        </w:rPr>
+        <w:t>Neurocomputing</w:t>
+      </w:r>
+      <w:proofErr w:type="spellEnd"/>
+      <w:r>
+        <w:rPr>
+          <w:sz w:val="20"/>
+          <w:szCs w:val="20"/>
+          <w:lang w:val="en-US"/>
+        </w:rPr>
+        <w:t xml:space="preserve"> 50 (2003), </w:t>
+      </w:r>
+      <w:proofErr w:type="spellStart"/>
+      <w:r>
+        <w:rPr>
+          <w:sz w:val="20"/>
+          <w:szCs w:val="20"/>
+          <w:lang w:val="en-US"/>
+        </w:rPr>
+        <w:t>pp</w:t>
+      </w:r>
+      <w:proofErr w:type="spellEnd"/>
+      <w:r>
+        <w:rPr>
+          <w:sz w:val="20"/>
+          <w:szCs w:val="20"/>
+          <w:lang w:val="en-US"/>
+        </w:rPr>
+        <w:t>: 159–175.</w:t>
+      </w:r>
+    </w:p>
+    <w:p>
+      <w:pPr>
+        <w:jc w:val="both"/>
+        <w:rPr>
+          <w:sz w:val="20"/>
+          <w:szCs w:val="20"/>
+          <w:lang w:val="en-US"/>
+        </w:rPr>
+      </w:pPr>
+      <w:r>
+        <w:rPr>
+          <w:sz w:val="20"/>
+          <w:szCs w:val="20"/>
+          <w:lang w:val="en-US"/>
+        </w:rPr>
+        <w:t xml:space="preserve">[9] </w:t>
+      </w:r>
+      <w:r>
+        <w:rPr>
+          <w:sz w:val="20"/>
+          <w:szCs w:val="20"/>
+          <w:lang w:val="en-US"/>
+        </w:rPr>
+        <w:t>Wang, Z., &amp; Lou, Y. (2019). Hydrological time series forecast model based on wav</w:t>
+      </w:r>
+      <w:r>
+        <w:rPr>
+          <w:sz w:val="20"/>
+          <w:szCs w:val="20"/>
+          <w:lang w:val="en-US"/>
+        </w:rPr>
+        <w:t xml:space="preserve">elet de-noising and ARIMA-LSTM. </w:t>
+      </w:r>
+      <w:proofErr w:type="gramStart"/>
+      <w:r>
+        <w:rPr>
+          <w:sz w:val="20"/>
+          <w:szCs w:val="20"/>
+          <w:lang w:val="en-US"/>
+        </w:rPr>
+        <w:t>2019 IEEE 3rd Information Technology, Networking, Electronic and Automation Control Conference (ITNEC).</w:t>
+      </w:r>
+      <w:proofErr w:type="gramEnd"/>
+    </w:p>
+    <w:p>
+      <w:pPr>
+        <w:jc w:val="both"/>
+        <w:rPr>
+          <w:sz w:val="20"/>
+          <w:szCs w:val="20"/>
+          <w:lang w:val="en-US"/>
+        </w:rPr>
+      </w:pPr>
+      <w:r>
+        <w:rPr>
+          <w:sz w:val="20"/>
+          <w:szCs w:val="20"/>
+        </w:rPr>
+        <w:t xml:space="preserve">[10] </w:t>
+      </w:r>
+      <w:proofErr w:type="spellStart"/>
+      <w:r>
+        <w:rPr>
+          <w:sz w:val="20"/>
+          <w:szCs w:val="20"/>
+        </w:rPr>
+        <w:t>Yenidogan</w:t>
+      </w:r>
+      <w:proofErr w:type="spellEnd"/>
+      <w:r>
+        <w:rPr>
+          <w:sz w:val="20"/>
+          <w:szCs w:val="20"/>
+        </w:rPr>
+        <w:t xml:space="preserve">, I., </w:t>
+      </w:r>
+      <w:proofErr w:type="spellStart"/>
+      <w:r>
+        <w:rPr>
+          <w:sz w:val="20"/>
+          <w:szCs w:val="20"/>
+        </w:rPr>
+        <w:t>Cayir</w:t>
+      </w:r>
+      <w:proofErr w:type="spellEnd"/>
+      <w:r>
+        <w:rPr>
+          <w:sz w:val="20"/>
+          <w:szCs w:val="20"/>
+        </w:rPr>
+        <w:t xml:space="preserve">, A., </w:t>
+      </w:r>
+      <w:proofErr w:type="spellStart"/>
+      <w:r>
+        <w:rPr>
+          <w:sz w:val="20"/>
+          <w:szCs w:val="20"/>
+        </w:rPr>
+        <w:t>Kozan</w:t>
+      </w:r>
+      <w:proofErr w:type="spellEnd"/>
+      <w:r>
+        <w:rPr>
+          <w:sz w:val="20"/>
+          <w:szCs w:val="20"/>
+        </w:rPr>
+        <w:t xml:space="preserve">, O., </w:t>
+      </w:r>
+      <w:proofErr w:type="spellStart"/>
+      <w:r>
+        <w:rPr>
+          <w:sz w:val="20"/>
+          <w:szCs w:val="20"/>
+        </w:rPr>
+        <w:t>Dag</w:t>
+      </w:r>
+      <w:proofErr w:type="spellEnd"/>
+      <w:r>
+        <w:rPr>
+          <w:sz w:val="20"/>
+          <w:szCs w:val="20"/>
+        </w:rPr>
+        <w:t xml:space="preserve">, T., &amp; </w:t>
+      </w:r>
+      <w:proofErr w:type="spellStart"/>
+      <w:r>
+        <w:rPr>
+          <w:sz w:val="20"/>
+          <w:szCs w:val="20"/>
+        </w:rPr>
+        <w:t>Arslan</w:t>
+      </w:r>
+      <w:proofErr w:type="spellEnd"/>
+      <w:r>
+        <w:rPr>
+          <w:sz w:val="20"/>
+          <w:szCs w:val="20"/>
+        </w:rPr>
+        <w:t xml:space="preserve">, C. (2018). </w:t>
+      </w:r>
+      <w:proofErr w:type="spellStart"/>
+      <w:proofErr w:type="gramStart"/>
+      <w:r>
+        <w:rPr>
+          <w:sz w:val="20"/>
+          <w:szCs w:val="20"/>
+          <w:lang w:val="en-US"/>
+        </w:rPr>
+        <w:t>Bitcoin</w:t>
+      </w:r>
+      <w:proofErr w:type="spellEnd"/>
+      <w:r>
+        <w:rPr>
+          <w:sz w:val="20"/>
+          <w:szCs w:val="20"/>
+          <w:lang w:val="en-US"/>
+        </w:rPr>
+        <w:t xml:space="preserve"> Forecasting Using ARIMA and PROPHET.</w:t>
+      </w:r>
+      <w:proofErr w:type="gramEnd"/>
       <w:r>
         <w:rPr>
           <w:sz w:val="20"/>
@@ -2481,42 +4156,312 @@
         </w:rPr>
         <w:t xml:space="preserve"> </w:t>
       </w:r>
-      <w:proofErr w:type="spellStart"/>
-      <w:r>
-        <w:rPr>
-          <w:sz w:val="20"/>
-          <w:szCs w:val="20"/>
-          <w:lang w:val="en-US"/>
-        </w:rPr>
-        <w:t>Neurocomputing</w:t>
-      </w:r>
-      <w:proofErr w:type="spellEnd"/>
-      <w:r>
-        <w:rPr>
-          <w:sz w:val="20"/>
-          <w:szCs w:val="20"/>
-          <w:lang w:val="en-US"/>
-        </w:rPr>
-        <w:t xml:space="preserve"> 50 (2003), </w:t>
-      </w:r>
-      <w:proofErr w:type="spellStart"/>
-      <w:r>
-        <w:rPr>
-          <w:sz w:val="20"/>
-          <w:szCs w:val="20"/>
-          <w:lang w:val="en-US"/>
-        </w:rPr>
-        <w:t>pp</w:t>
-      </w:r>
-      <w:proofErr w:type="spellEnd"/>
-      <w:r>
-        <w:rPr>
-          <w:sz w:val="20"/>
-          <w:szCs w:val="20"/>
-          <w:lang w:val="en-US"/>
-        </w:rPr>
-        <w:t>: 159–175.</w:t>
-      </w:r>
+      <w:proofErr w:type="gramStart"/>
+      <w:r>
+        <w:rPr>
+          <w:sz w:val="20"/>
+          <w:szCs w:val="20"/>
+          <w:lang w:val="en-US"/>
+        </w:rPr>
+        <w:t>2018 3rd International Conference on Computer Science and Engineering (UBMK).</w:t>
+      </w:r>
+      <w:proofErr w:type="gramEnd"/>
+    </w:p>
+    <w:p>
+      <w:pPr>
+        <w:jc w:val="both"/>
+        <w:rPr>
+          <w:sz w:val="20"/>
+          <w:szCs w:val="20"/>
+          <w:lang w:val="en-US"/>
+        </w:rPr>
+      </w:pPr>
+      <w:r>
+        <w:rPr>
+          <w:sz w:val="20"/>
+          <w:szCs w:val="20"/>
+          <w:lang w:val="en-US"/>
+        </w:rPr>
+        <w:t xml:space="preserve">[11] </w:t>
+      </w:r>
+      <w:proofErr w:type="spellStart"/>
+      <w:r>
+        <w:rPr>
+          <w:sz w:val="20"/>
+          <w:szCs w:val="20"/>
+          <w:lang w:val="en-US"/>
+        </w:rPr>
+        <w:t>Anupriya</w:t>
+      </w:r>
+      <w:proofErr w:type="spellEnd"/>
+      <w:r>
+        <w:rPr>
+          <w:sz w:val="20"/>
+          <w:szCs w:val="20"/>
+          <w:lang w:val="en-US"/>
+        </w:rPr>
+        <w:t xml:space="preserve">, &amp; </w:t>
+      </w:r>
+      <w:proofErr w:type="spellStart"/>
+      <w:r>
+        <w:rPr>
+          <w:sz w:val="20"/>
+          <w:szCs w:val="20"/>
+          <w:lang w:val="en-US"/>
+        </w:rPr>
+        <w:t>Garg</w:t>
+      </w:r>
+      <w:proofErr w:type="spellEnd"/>
+      <w:r>
+        <w:rPr>
+          <w:sz w:val="20"/>
+          <w:szCs w:val="20"/>
+          <w:lang w:val="en-US"/>
+        </w:rPr>
+        <w:t xml:space="preserve">, S. (2018). Autoregressive Integrated Moving Average Model based Prediction of </w:t>
+      </w:r>
+      <w:proofErr w:type="spellStart"/>
+      <w:r>
+        <w:rPr>
+          <w:sz w:val="20"/>
+          <w:szCs w:val="20"/>
+          <w:lang w:val="en-US"/>
+        </w:rPr>
+        <w:t>Bitcoin</w:t>
+      </w:r>
+      <w:proofErr w:type="spellEnd"/>
+      <w:r>
+        <w:rPr>
+          <w:sz w:val="20"/>
+          <w:szCs w:val="20"/>
+          <w:lang w:val="en-US"/>
+        </w:rPr>
+        <w:t xml:space="preserve"> Close Price. </w:t>
+      </w:r>
+      <w:proofErr w:type="gramStart"/>
+      <w:r>
+        <w:rPr>
+          <w:sz w:val="20"/>
+          <w:szCs w:val="20"/>
+          <w:lang w:val="en-US"/>
+        </w:rPr>
+        <w:t>2018 International Conference on Smart Systems and Inventive Technology (ICSSIT).</w:t>
+      </w:r>
+      <w:proofErr w:type="gramEnd"/>
+    </w:p>
+    <w:p>
+      <w:pPr>
+        <w:jc w:val="both"/>
+        <w:rPr>
+          <w:sz w:val="20"/>
+          <w:szCs w:val="20"/>
+          <w:lang w:val="en-US"/>
+        </w:rPr>
+      </w:pPr>
+      <w:r>
+        <w:rPr>
+          <w:sz w:val="20"/>
+          <w:szCs w:val="20"/>
+          <w:lang w:val="en-US"/>
+        </w:rPr>
+        <w:t xml:space="preserve">[12] </w:t>
+      </w:r>
+      <w:r>
+        <w:rPr>
+          <w:sz w:val="20"/>
+          <w:szCs w:val="20"/>
+          <w:lang w:val="en-US"/>
+        </w:rPr>
+        <w:t xml:space="preserve">Wu, C.-H., Lu, C.-C., Ma, Y.-F., &amp; Lu, R.-S. (2018). </w:t>
+      </w:r>
+      <w:r>
+        <w:rPr>
+          <w:sz w:val="20"/>
+          <w:szCs w:val="20"/>
+          <w:lang w:val="en-US"/>
+        </w:rPr>
+        <w:t xml:space="preserve">A New Forecasting Framework for </w:t>
+      </w:r>
+      <w:proofErr w:type="spellStart"/>
+      <w:r>
+        <w:rPr>
+          <w:sz w:val="20"/>
+          <w:szCs w:val="20"/>
+          <w:lang w:val="en-US"/>
+        </w:rPr>
+        <w:t>Bitcoin</w:t>
+      </w:r>
+      <w:proofErr w:type="spellEnd"/>
+      <w:r>
+        <w:rPr>
+          <w:sz w:val="20"/>
+          <w:szCs w:val="20"/>
+          <w:lang w:val="en-US"/>
+        </w:rPr>
+        <w:t xml:space="preserve"> Price with LSTM. </w:t>
+      </w:r>
+      <w:proofErr w:type="gramStart"/>
+      <w:r>
+        <w:rPr>
+          <w:sz w:val="20"/>
+          <w:szCs w:val="20"/>
+          <w:lang w:val="en-US"/>
+        </w:rPr>
+        <w:t>2018 IEEE International Conference on Data Mining Workshops (ICDMW).</w:t>
+      </w:r>
+      <w:proofErr w:type="gramEnd"/>
+    </w:p>
+    <w:p>
+      <w:pPr>
+        <w:jc w:val="both"/>
+        <w:rPr>
+          <w:sz w:val="20"/>
+          <w:szCs w:val="20"/>
+          <w:lang w:val="en-US"/>
+        </w:rPr>
+      </w:pPr>
+      <w:r>
+        <w:rPr>
+          <w:sz w:val="20"/>
+          <w:szCs w:val="20"/>
+          <w:lang w:val="en-US"/>
+        </w:rPr>
+        <w:t xml:space="preserve">[13] </w:t>
+      </w:r>
+      <w:r>
+        <w:rPr>
+          <w:sz w:val="20"/>
+          <w:szCs w:val="20"/>
+          <w:lang w:val="en-US"/>
+        </w:rPr>
+        <w:t xml:space="preserve">S. </w:t>
+      </w:r>
+      <w:proofErr w:type="spellStart"/>
+      <w:r>
+        <w:rPr>
+          <w:sz w:val="20"/>
+          <w:szCs w:val="20"/>
+          <w:lang w:val="en-US"/>
+        </w:rPr>
+        <w:t>Tandon</w:t>
+      </w:r>
+      <w:proofErr w:type="spellEnd"/>
+      <w:r>
+        <w:rPr>
+          <w:sz w:val="20"/>
+          <w:szCs w:val="20"/>
+          <w:lang w:val="en-US"/>
+        </w:rPr>
+        <w:t xml:space="preserve">, S. </w:t>
+      </w:r>
+      <w:proofErr w:type="spellStart"/>
+      <w:r>
+        <w:rPr>
+          <w:sz w:val="20"/>
+          <w:szCs w:val="20"/>
+          <w:lang w:val="en-US"/>
+        </w:rPr>
+        <w:t>Tripathi</w:t>
+      </w:r>
+      <w:proofErr w:type="spellEnd"/>
+      <w:r>
+        <w:rPr>
+          <w:sz w:val="20"/>
+          <w:szCs w:val="20"/>
+          <w:lang w:val="en-US"/>
+        </w:rPr>
+        <w:t xml:space="preserve">, P. </w:t>
+      </w:r>
+      <w:proofErr w:type="spellStart"/>
+      <w:r>
+        <w:rPr>
+          <w:sz w:val="20"/>
+          <w:szCs w:val="20"/>
+          <w:lang w:val="en-US"/>
+        </w:rPr>
+        <w:t>Saraswat</w:t>
+      </w:r>
+      <w:proofErr w:type="spellEnd"/>
+      <w:r>
+        <w:rPr>
+          <w:sz w:val="20"/>
+          <w:szCs w:val="20"/>
+          <w:lang w:val="en-US"/>
+        </w:rPr>
+        <w:t xml:space="preserve"> and C. </w:t>
+      </w:r>
+      <w:proofErr w:type="spellStart"/>
+      <w:r>
+        <w:rPr>
+          <w:sz w:val="20"/>
+          <w:szCs w:val="20"/>
+          <w:lang w:val="en-US"/>
+        </w:rPr>
+        <w:t>Dabas</w:t>
+      </w:r>
+      <w:proofErr w:type="spellEnd"/>
+      <w:r>
+        <w:rPr>
+          <w:sz w:val="20"/>
+          <w:szCs w:val="20"/>
+          <w:lang w:val="en-US"/>
+        </w:rPr>
+        <w:t>, "</w:t>
+      </w:r>
+      <w:proofErr w:type="spellStart"/>
+      <w:r>
+        <w:rPr>
+          <w:sz w:val="20"/>
+          <w:szCs w:val="20"/>
+          <w:lang w:val="en-US"/>
+        </w:rPr>
+        <w:t>Bitcoin</w:t>
+      </w:r>
+      <w:proofErr w:type="spellEnd"/>
+      <w:r>
+        <w:rPr>
+          <w:sz w:val="20"/>
+          <w:szCs w:val="20"/>
+          <w:lang w:val="en-US"/>
+        </w:rPr>
+        <w:t xml:space="preserve"> Price Forecasting using LSTM and 10-Fold Cross validation," 2019 International Conference on Signal Processing and Communication (ICSC), NOIDA, India, 2019, pp. 323-328.</w:t>
+      </w:r>
+    </w:p>
+    <w:p>
+      <w:pPr>
+        <w:jc w:val="both"/>
+        <w:rPr>
+          <w:sz w:val="20"/>
+          <w:szCs w:val="20"/>
+          <w:lang w:val="en-US"/>
+        </w:rPr>
+      </w:pPr>
+      <w:r>
+        <w:rPr>
+          <w:sz w:val="20"/>
+          <w:szCs w:val="20"/>
+          <w:lang w:val="en-US"/>
+        </w:rPr>
+        <w:t xml:space="preserve">[14] </w:t>
+      </w:r>
+      <w:r>
+        <w:rPr>
+          <w:sz w:val="20"/>
+          <w:szCs w:val="20"/>
+          <w:lang w:val="en-US"/>
+        </w:rPr>
+        <w:t xml:space="preserve">Liu, J., Tan, X., &amp; Wang, Y. (2019). CSSAP: Software Aging Prediction for Cloud Services Based on ARIMA-LSTM Hybrid Model. </w:t>
+      </w:r>
+      <w:proofErr w:type="gramStart"/>
+      <w:r>
+        <w:rPr>
+          <w:sz w:val="20"/>
+          <w:szCs w:val="20"/>
+          <w:lang w:val="en-US"/>
+        </w:rPr>
+        <w:t>2019 IEEE International Conference on Web Services (ICWS).</w:t>
+      </w:r>
+      <w:proofErr w:type="gramEnd"/>
     </w:p>
     <w:sectPr>
       <w:pgSz w:w="12240" w:h="15840"/>
@@ -3217,6 +5162,36 @@
       <w:u w:val="single"/>
     </w:rPr>
   </w:style>
+  <w:style w:type="paragraph" w:styleId="Textodeglobo">
+    <w:name w:val="Balloon Text"/>
+    <w:basedOn w:val="Normal"/>
+    <w:link w:val="TextodegloboCar"/>
+    <w:uiPriority w:val="99"/>
+    <w:semiHidden/>
+    <w:unhideWhenUsed/>
+    <w:rsid w:val="003173D8"/>
+    <w:pPr>
+      <w:spacing w:after="0" w:line="240" w:lineRule="auto"/>
+    </w:pPr>
+    <w:rPr>
+      <w:rFonts w:ascii="Tahoma" w:hAnsi="Tahoma" w:cs="Tahoma"/>
+      <w:sz w:val="16"/>
+      <w:szCs w:val="16"/>
+    </w:rPr>
+  </w:style>
+  <w:style w:type="character" w:customStyle="1" w:styleId="TextodegloboCar">
+    <w:name w:val="Texto de globo Car"/>
+    <w:basedOn w:val="Fuentedeprrafopredeter"/>
+    <w:link w:val="Textodeglobo"/>
+    <w:uiPriority w:val="99"/>
+    <w:semiHidden/>
+    <w:rsid w:val="003173D8"/>
+    <w:rPr>
+      <w:rFonts w:ascii="Tahoma" w:hAnsi="Tahoma" w:cs="Tahoma"/>
+      <w:sz w:val="16"/>
+      <w:szCs w:val="16"/>
+    </w:rPr>
+  </w:style>
 </w:styles>
 </file>
 
@@ -3438,6 +5413,36 @@
     <w:rPr>
       <w:color w:val="0000FF" w:themeColor="hyperlink"/>
       <w:u w:val="single"/>
+    </w:rPr>
+  </w:style>
+  <w:style w:type="paragraph" w:styleId="Textodeglobo">
+    <w:name w:val="Balloon Text"/>
+    <w:basedOn w:val="Normal"/>
+    <w:link w:val="TextodegloboCar"/>
+    <w:uiPriority w:val="99"/>
+    <w:semiHidden/>
+    <w:unhideWhenUsed/>
+    <w:rsid w:val="003173D8"/>
+    <w:pPr>
+      <w:spacing w:after="0" w:line="240" w:lineRule="auto"/>
+    </w:pPr>
+    <w:rPr>
+      <w:rFonts w:ascii="Tahoma" w:hAnsi="Tahoma" w:cs="Tahoma"/>
+      <w:sz w:val="16"/>
+      <w:szCs w:val="16"/>
+    </w:rPr>
+  </w:style>
+  <w:style w:type="character" w:customStyle="1" w:styleId="TextodegloboCar">
+    <w:name w:val="Texto de globo Car"/>
+    <w:basedOn w:val="Fuentedeprrafopredeter"/>
+    <w:link w:val="Textodeglobo"/>
+    <w:uiPriority w:val="99"/>
+    <w:semiHidden/>
+    <w:rsid w:val="003173D8"/>
+    <w:rPr>
+      <w:rFonts w:ascii="Tahoma" w:hAnsi="Tahoma" w:cs="Tahoma"/>
+      <w:sz w:val="16"/>
+      <w:szCs w:val="16"/>
     </w:rPr>
   </w:style>
 </w:styles>
@@ -3733,7 +5738,7 @@
 </file>
 
 <file path=customXml/itemProps1.xml><?xml version="1.0" encoding="utf-8"?>
-<ds:datastoreItem xmlns:ds="http://schemas.openxmlformats.org/officeDocument/2006/customXml" ds:itemID="{D20B05DB-0776-4643-9373-69D9184A737E}">
+<ds:datastoreItem xmlns:ds="http://schemas.openxmlformats.org/officeDocument/2006/customXml" ds:itemID="{5D266210-144C-4DA9-898D-DD413036F489}">
   <ds:schemaRefs>
     <ds:schemaRef ds:uri="http://schemas.openxmlformats.org/officeDocument/2006/bibliography"/>
   </ds:schemaRefs>

</xml_diff>